<commit_message>
Project Proposal and Aim selections completed.
</commit_message>
<xml_diff>
--- a/CMB114 Plasser Coursework.docx
+++ b/CMB114 Plasser Coursework.docx
@@ -1,6 +1,6 @@
 
 <file path=word/document.xml><?xml version="1.0" encoding="utf-8"?>
-<w:document xmlns:wpc="http://schemas.microsoft.com/office/word/2010/wordprocessingCanvas" xmlns:cx="http://schemas.microsoft.com/office/drawing/2014/chartex" xmlns:cx1="http://schemas.microsoft.com/office/drawing/2015/9/8/chartex" xmlns:cx2="http://schemas.microsoft.com/office/drawing/2015/10/21/chartex" xmlns:cx3="http://schemas.microsoft.com/office/drawing/2016/5/9/chartex" xmlns:cx4="http://schemas.microsoft.com/office/drawing/2016/5/10/chartex" xmlns:cx5="http://schemas.microsoft.com/office/drawing/2016/5/11/chartex" xmlns:cx6="http://schemas.microsoft.com/office/drawing/2016/5/12/chartex" xmlns:cx7="http://schemas.microsoft.com/office/drawing/2016/5/13/chartex" xmlns:cx8="http://schemas.microsoft.com/office/drawing/2016/5/14/chartex" xmlns:mc="http://schemas.openxmlformats.org/markup-compatibility/2006" xmlns:aink="http://schemas.microsoft.com/office/drawing/2016/ink" xmlns:am3d="http://schemas.microsoft.com/office/drawing/2017/model3d" xmlns:o="urn:schemas-microsoft-com:office:office" xmlns:oel="http://schemas.microsoft.com/office/2019/extlst" xmlns:r="http://schemas.openxmlformats.org/officeDocument/2006/relationships" xmlns:m="http://schemas.openxmlformats.org/officeDocument/2006/math" xmlns:v="urn:schemas-microsoft-com:vml" xmlns:wp14="http://schemas.microsoft.com/office/word/2010/wordprocessingDrawing" xmlns:wp="http://schemas.openxmlformats.org/drawingml/2006/wordprocessingDrawing" xmlns:w10="urn:schemas-microsoft-com:office:word" xmlns:w="http://schemas.openxmlformats.org/wordprocessingml/2006/main" xmlns:w14="http://schemas.microsoft.com/office/word/2010/wordml" xmlns:w15="http://schemas.microsoft.com/office/word/2012/wordml" xmlns:w16cex="http://schemas.microsoft.com/office/word/2018/wordml/cex" xmlns:w16cid="http://schemas.microsoft.com/office/word/2016/wordml/cid" xmlns:w16="http://schemas.microsoft.com/office/word/2018/wordml" xmlns:w16sdtdh="http://schemas.microsoft.com/office/word/2020/wordml/sdtdatahash" xmlns:w16se="http://schemas.microsoft.com/office/word/2015/wordml/symex" xmlns:wpg="http://schemas.microsoft.com/office/word/2010/wordprocessingGroup" xmlns:wpi="http://schemas.microsoft.com/office/word/2010/wordprocessingInk" xmlns:wne="http://schemas.microsoft.com/office/word/2006/wordml" xmlns:wps="http://schemas.microsoft.com/office/word/2010/wordprocessingShape" mc:Ignorable="w14 w15 w16se w16cid w16 w16cex w16sdtdh wp14">
+<w:document xmlns:wpc="http://schemas.microsoft.com/office/word/2010/wordprocessingCanvas" xmlns:cx="http://schemas.microsoft.com/office/drawing/2014/chartex" xmlns:cx1="http://schemas.microsoft.com/office/drawing/2015/9/8/chartex" xmlns:cx2="http://schemas.microsoft.com/office/drawing/2015/10/21/chartex" xmlns:cx3="http://schemas.microsoft.com/office/drawing/2016/5/9/chartex" xmlns:cx4="http://schemas.microsoft.com/office/drawing/2016/5/10/chartex" xmlns:cx5="http://schemas.microsoft.com/office/drawing/2016/5/11/chartex" xmlns:cx6="http://schemas.microsoft.com/office/drawing/2016/5/12/chartex" xmlns:cx7="http://schemas.microsoft.com/office/drawing/2016/5/13/chartex" xmlns:cx8="http://schemas.microsoft.com/office/drawing/2016/5/14/chartex" xmlns:mc="http://schemas.openxmlformats.org/markup-compatibility/2006" xmlns:aink="http://schemas.microsoft.com/office/drawing/2016/ink" xmlns:am3d="http://schemas.microsoft.com/office/drawing/2017/model3d" xmlns:o="urn:schemas-microsoft-com:office:office" xmlns:oel="http://schemas.microsoft.com/office/2019/extlst" xmlns:r="http://schemas.openxmlformats.org/officeDocument/2006/relationships" xmlns:m="http://schemas.openxmlformats.org/officeDocument/2006/math" xmlns:v="urn:schemas-microsoft-com:vml" xmlns:wp14="http://schemas.microsoft.com/office/word/2010/wordprocessingDrawing" xmlns:wp="http://schemas.openxmlformats.org/drawingml/2006/wordprocessingDrawing" xmlns:w10="urn:schemas-microsoft-com:office:word" xmlns:w="http://schemas.openxmlformats.org/wordprocessingml/2006/main" xmlns:w14="http://schemas.microsoft.com/office/word/2010/wordml" xmlns:w15="http://schemas.microsoft.com/office/word/2012/wordml" xmlns:w16cex="http://schemas.microsoft.com/office/word/2018/wordml/cex" xmlns:w16cid="http://schemas.microsoft.com/office/word/2016/wordml/cid" xmlns:w16="http://schemas.microsoft.com/office/word/2018/wordml" xmlns:w16du="http://schemas.microsoft.com/office/word/2023/wordml/word16du" xmlns:w16sdtdh="http://schemas.microsoft.com/office/word/2020/wordml/sdtdatahash" xmlns:w16se="http://schemas.microsoft.com/office/word/2015/wordml/symex" xmlns:wpg="http://schemas.microsoft.com/office/word/2010/wordprocessingGroup" xmlns:wpi="http://schemas.microsoft.com/office/word/2010/wordprocessingInk" xmlns:wne="http://schemas.microsoft.com/office/word/2006/wordml" xmlns:wps="http://schemas.microsoft.com/office/word/2010/wordprocessingShape" mc:Ignorable="w14 w15 w16se w16cid w16 w16cex w16sdtdh w16du wp14">
   <w:body>
     <w:p>
       <w:pPr>
@@ -202,7 +202,7 @@
                 <w:noProof/>
                 <w:webHidden/>
               </w:rPr>
-              <w:t>1</w:t>
+              <w:t>2</w:t>
             </w:r>
             <w:r>
               <w:rPr>
@@ -274,7 +274,7 @@
                 <w:noProof/>
                 <w:webHidden/>
               </w:rPr>
-              <w:t>1</w:t>
+              <w:t>2</w:t>
             </w:r>
             <w:r>
               <w:rPr>
@@ -346,7 +346,7 @@
                 <w:noProof/>
                 <w:webHidden/>
               </w:rPr>
-              <w:t>1</w:t>
+              <w:t>2</w:t>
             </w:r>
             <w:r>
               <w:rPr>
@@ -418,7 +418,7 @@
                 <w:noProof/>
                 <w:webHidden/>
               </w:rPr>
-              <w:t>1</w:t>
+              <w:t>4</w:t>
             </w:r>
             <w:r>
               <w:rPr>
@@ -490,7 +490,7 @@
                 <w:noProof/>
                 <w:webHidden/>
               </w:rPr>
-              <w:t>1</w:t>
+              <w:t>4</w:t>
             </w:r>
             <w:r>
               <w:rPr>
@@ -562,7 +562,7 @@
                 <w:noProof/>
                 <w:webHidden/>
               </w:rPr>
-              <w:t>2</w:t>
+              <w:t>4</w:t>
             </w:r>
             <w:r>
               <w:rPr>
@@ -634,7 +634,7 @@
                 <w:noProof/>
                 <w:webHidden/>
               </w:rPr>
-              <w:t>2</w:t>
+              <w:t>4</w:t>
             </w:r>
             <w:r>
               <w:rPr>
@@ -706,7 +706,7 @@
                 <w:noProof/>
                 <w:webHidden/>
               </w:rPr>
-              <w:t>2</w:t>
+              <w:t>4</w:t>
             </w:r>
             <w:r>
               <w:rPr>
@@ -778,7 +778,7 @@
                 <w:noProof/>
                 <w:webHidden/>
               </w:rPr>
-              <w:t>2</w:t>
+              <w:t>4</w:t>
             </w:r>
             <w:r>
               <w:rPr>
@@ -850,7 +850,7 @@
                 <w:noProof/>
                 <w:webHidden/>
               </w:rPr>
-              <w:t>2</w:t>
+              <w:t>4</w:t>
             </w:r>
             <w:r>
               <w:rPr>
@@ -922,7 +922,7 @@
                 <w:noProof/>
                 <w:webHidden/>
               </w:rPr>
-              <w:t>2</w:t>
+              <w:t>4</w:t>
             </w:r>
             <w:r>
               <w:rPr>
@@ -994,7 +994,7 @@
                 <w:noProof/>
                 <w:webHidden/>
               </w:rPr>
-              <w:t>2</w:t>
+              <w:t>4</w:t>
             </w:r>
             <w:r>
               <w:rPr>
@@ -1018,6 +1018,27 @@
     </w:sdt>
     <w:p>
       <w:pPr>
+        <w:rPr>
+          <w:rFonts w:asciiTheme="majorHAnsi" w:eastAsiaTheme="majorEastAsia" w:hAnsiTheme="majorHAnsi" w:cstheme="majorBidi"/>
+          <w:color w:val="156082" w:themeColor="accent1"/>
+          <w:sz w:val="28"/>
+          <w:szCs w:val="28"/>
+          <w:u w:val="single"/>
+        </w:rPr>
+      </w:pPr>
+      <w:bookmarkStart w:id="1" w:name="_Toc165286852"/>
+      <w:r>
+        <w:rPr>
+          <w:color w:val="156082" w:themeColor="accent1"/>
+          <w:sz w:val="28"/>
+          <w:szCs w:val="28"/>
+          <w:u w:val="single"/>
+        </w:rPr>
+        <w:br w:type="page"/>
+      </w:r>
+    </w:p>
+    <w:p>
+      <w:pPr>
         <w:pStyle w:val="Heading2"/>
         <w:rPr>
           <w:color w:val="156082" w:themeColor="accent1"/>
@@ -1026,7 +1047,6 @@
           <w:u w:val="single"/>
         </w:rPr>
       </w:pPr>
-      <w:bookmarkStart w:id="1" w:name="_Toc165286852"/>
       <w:r>
         <w:rPr>
           <w:color w:val="156082" w:themeColor="accent1"/>
@@ -1034,7 +1054,8 @@
           <w:szCs w:val="28"/>
           <w:u w:val="single"/>
         </w:rPr>
-        <w:t xml:space="preserve">Project </w:t>
+        <w:lastRenderedPageBreak/>
+        <w:t xml:space="preserve">PROJECT </w:t>
       </w:r>
       <w:r>
         <w:rPr>
@@ -1043,7 +1064,7 @@
           <w:szCs w:val="28"/>
           <w:u w:val="single"/>
         </w:rPr>
-        <w:t>Proposal</w:t>
+        <w:t>PROPOSAL</w:t>
       </w:r>
       <w:bookmarkEnd w:id="1"/>
     </w:p>
@@ -1067,7 +1088,73 @@
     </w:p>
     <w:p>
       <w:r>
-        <w:t>[Description of the project]</w:t>
+        <w:t>This project aims</w:t>
+      </w:r>
+      <w:r>
+        <w:t xml:space="preserve"> to </w:t>
+      </w:r>
+      <w:r>
+        <w:t xml:space="preserve">allow the user to </w:t>
+      </w:r>
+      <w:r>
+        <w:t xml:space="preserve">select an orbital through a graphical user </w:t>
+      </w:r>
+      <w:r>
+        <w:t>interface</w:t>
+      </w:r>
+      <w:r>
+        <w:t xml:space="preserve"> (GUI)</w:t>
+      </w:r>
+      <w:r>
+        <w:t xml:space="preserve"> </w:t>
+      </w:r>
+      <w:r>
+        <w:t>and</w:t>
+      </w:r>
+      <w:r>
+        <w:t xml:space="preserve"> select a visual representation of the orbital</w:t>
+      </w:r>
+      <w:r>
+        <w:t xml:space="preserve"> (1D, 2D</w:t>
+      </w:r>
+      <w:r>
+        <w:t>,</w:t>
+      </w:r>
+      <w:r>
+        <w:t xml:space="preserve"> or simple rendered model)</w:t>
+      </w:r>
+      <w:r>
+        <w:t xml:space="preserve">, which is then displayed to the user through the GUI. </w:t>
+      </w:r>
+      <w:r>
+        <w:t>The program should have stored rendered models that can</w:t>
+      </w:r>
+      <w:r>
+        <w:t xml:space="preserve"> be pulled from the directory and displayed and should be able to calculate and </w:t>
+      </w:r>
+      <w:r>
+        <w:t xml:space="preserve">graph both the 1D and 2D representations </w:t>
+      </w:r>
+      <w:r>
+        <w:t>using</w:t>
+      </w:r>
+      <w:r>
+        <w:t xml:space="preserve"> </w:t>
+      </w:r>
+      <w:r>
+        <w:t>radical wavefunctions and distribution function</w:t>
+      </w:r>
+      <w:r>
+        <w:t>s.</w:t>
+      </w:r>
+      <w:r>
+        <w:t xml:space="preserve"> </w:t>
+      </w:r>
+      <w:r>
+        <w:t xml:space="preserve"> </w:t>
+      </w:r>
+      <w:r>
+        <w:t xml:space="preserve"> </w:t>
       </w:r>
     </w:p>
     <w:p>
@@ -1094,15 +1181,1017 @@
     </w:p>
     <w:p>
       <w:r>
-        <w:t>[Overall aim of the project]</w:t>
+        <w:t>T</w:t>
+      </w:r>
+      <w:r>
+        <w:t>he following aims for this project cover inputs, any GUIs, calculations</w:t>
+      </w:r>
+      <w:r>
+        <w:t>,</w:t>
+      </w:r>
+      <w:r>
+        <w:t xml:space="preserve"> and outputs</w:t>
+      </w:r>
+      <w:r>
+        <w:t xml:space="preserve">, that should be achieved through the program </w:t>
+      </w:r>
+      <w:r>
+        <w:t>code</w:t>
+      </w:r>
+      <w:r>
+        <w:t>. These aims can be used as</w:t>
+      </w:r>
+      <w:r>
+        <w:t xml:space="preserve"> </w:t>
+      </w:r>
+      <w:r>
+        <w:t xml:space="preserve">guidelines </w:t>
+      </w:r>
+      <w:r>
+        <w:t>for</w:t>
+      </w:r>
+      <w:r>
+        <w:t xml:space="preserve"> the final testing of both abstract selection of code and the overall final version.</w:t>
       </w:r>
     </w:p>
+    <w:tbl>
+      <w:tblPr>
+        <w:tblStyle w:val="TableGrid"/>
+        <w:tblW w:w="10206" w:type="dxa"/>
+        <w:tblInd w:w="-572" w:type="dxa"/>
+        <w:tblLook w:val="04A0" w:firstRow="1" w:lastRow="0" w:firstColumn="1" w:lastColumn="0" w:noHBand="0" w:noVBand="1"/>
+      </w:tblPr>
+      <w:tblGrid>
+        <w:gridCol w:w="3577"/>
+        <w:gridCol w:w="3005"/>
+        <w:gridCol w:w="3624"/>
+      </w:tblGrid>
+      <w:tr>
+        <w:tc>
+          <w:tcPr>
+            <w:tcW w:w="3577" w:type="dxa"/>
+          </w:tcPr>
+          <w:p>
+            <w:pPr>
+              <w:rPr>
+                <w:rFonts w:asciiTheme="majorHAnsi" w:hAnsiTheme="majorHAnsi"/>
+                <w:b/>
+                <w:bCs/>
+                <w:color w:val="156082" w:themeColor="accent1"/>
+              </w:rPr>
+            </w:pPr>
+            <w:r>
+              <w:rPr>
+                <w:rFonts w:asciiTheme="majorHAnsi" w:hAnsiTheme="majorHAnsi"/>
+                <w:b/>
+                <w:bCs/>
+                <w:color w:val="156082" w:themeColor="accent1"/>
+              </w:rPr>
+              <w:t>Selection/Function</w:t>
+            </w:r>
+          </w:p>
+        </w:tc>
+        <w:tc>
+          <w:tcPr>
+            <w:tcW w:w="3005" w:type="dxa"/>
+          </w:tcPr>
+          <w:p>
+            <w:pPr>
+              <w:rPr>
+                <w:rFonts w:asciiTheme="majorHAnsi" w:hAnsiTheme="majorHAnsi"/>
+                <w:b/>
+                <w:bCs/>
+                <w:color w:val="156082" w:themeColor="accent1"/>
+              </w:rPr>
+            </w:pPr>
+            <w:r>
+              <w:rPr>
+                <w:rFonts w:asciiTheme="majorHAnsi" w:hAnsiTheme="majorHAnsi"/>
+                <w:b/>
+                <w:bCs/>
+                <w:color w:val="156082" w:themeColor="accent1"/>
+              </w:rPr>
+              <w:t>Overview</w:t>
+            </w:r>
+          </w:p>
+        </w:tc>
+        <w:tc>
+          <w:tcPr>
+            <w:tcW w:w="3624" w:type="dxa"/>
+          </w:tcPr>
+          <w:p>
+            <w:pPr>
+              <w:rPr>
+                <w:rFonts w:asciiTheme="majorHAnsi" w:hAnsiTheme="majorHAnsi"/>
+                <w:b/>
+                <w:bCs/>
+                <w:color w:val="156082" w:themeColor="accent1"/>
+              </w:rPr>
+            </w:pPr>
+            <w:r>
+              <w:rPr>
+                <w:rFonts w:asciiTheme="majorHAnsi" w:hAnsiTheme="majorHAnsi"/>
+                <w:b/>
+                <w:bCs/>
+                <w:color w:val="156082" w:themeColor="accent1"/>
+              </w:rPr>
+              <w:t>Aims</w:t>
+            </w:r>
+          </w:p>
+        </w:tc>
+      </w:tr>
+      <w:tr>
+        <w:tc>
+          <w:tcPr>
+            <w:tcW w:w="3577" w:type="dxa"/>
+          </w:tcPr>
+          <w:p>
+            <w:pPr>
+              <w:rPr>
+                <w:b/>
+                <w:bCs/>
+              </w:rPr>
+            </w:pPr>
+            <w:r>
+              <w:rPr>
+                <w:b/>
+                <w:bCs/>
+              </w:rPr>
+              <w:t>Inputs</w:t>
+            </w:r>
+          </w:p>
+          <w:p>
+            <w:pPr>
+              <w:pStyle w:val="ListParagraph"/>
+              <w:numPr>
+                <w:ilvl w:val="0"/>
+                <w:numId w:val="1"/>
+              </w:numPr>
+            </w:pPr>
+            <w:r>
+              <w:t>Orbitals type</w:t>
+            </w:r>
+          </w:p>
+          <w:p>
+            <w:pPr>
+              <w:pStyle w:val="ListParagraph"/>
+              <w:numPr>
+                <w:ilvl w:val="0"/>
+                <w:numId w:val="1"/>
+              </w:numPr>
+            </w:pPr>
+            <w:r>
+              <w:t>Visual representation</w:t>
+            </w:r>
+          </w:p>
+        </w:tc>
+        <w:tc>
+          <w:tcPr>
+            <w:tcW w:w="3005" w:type="dxa"/>
+          </w:tcPr>
+          <w:p>
+            <w:r>
+              <w:t>The user should give both the orbital shape (</w:t>
+            </w:r>
+            <w:proofErr w:type="gramStart"/>
+            <w:r>
+              <w:t>principle</w:t>
+            </w:r>
+            <w:proofErr w:type="gramEnd"/>
+            <w:r>
+              <w:t xml:space="preserve"> quantum number, and </w:t>
+            </w:r>
+            <w:r>
+              <w:t xml:space="preserve">angular momentum) and a visual representation of the orbital. </w:t>
+            </w:r>
+          </w:p>
+        </w:tc>
+        <w:tc>
+          <w:tcPr>
+            <w:tcW w:w="3624" w:type="dxa"/>
+          </w:tcPr>
+          <w:p>
+            <w:pPr>
+              <w:pStyle w:val="ListParagraph"/>
+              <w:numPr>
+                <w:ilvl w:val="0"/>
+                <w:numId w:val="2"/>
+              </w:numPr>
+            </w:pPr>
+            <w:r>
+              <w:t xml:space="preserve">Selection buttons for the </w:t>
+            </w:r>
+            <w:r>
+              <w:t>orbital shape.</w:t>
+            </w:r>
+          </w:p>
+          <w:p>
+            <w:pPr>
+              <w:pStyle w:val="ListParagraph"/>
+              <w:numPr>
+                <w:ilvl w:val="0"/>
+                <w:numId w:val="2"/>
+              </w:numPr>
+            </w:pPr>
+            <w:r>
+              <w:t>Selection buttons for the visual representation.</w:t>
+            </w:r>
+          </w:p>
+          <w:p>
+            <w:pPr>
+              <w:pStyle w:val="ListParagraph"/>
+              <w:numPr>
+                <w:ilvl w:val="0"/>
+                <w:numId w:val="2"/>
+              </w:numPr>
+            </w:pPr>
+            <w:r>
+              <w:t xml:space="preserve">A button to start the generation of the graph or </w:t>
+            </w:r>
+            <w:r>
+              <w:t>pull</w:t>
+            </w:r>
+            <w:r>
+              <w:t xml:space="preserve"> the rendered orbital from </w:t>
+            </w:r>
+            <w:r>
+              <w:t xml:space="preserve">the </w:t>
+            </w:r>
+            <w:r>
+              <w:t>directory.</w:t>
+            </w:r>
+            <w:r>
+              <w:t xml:space="preserve"> </w:t>
+            </w:r>
+          </w:p>
+        </w:tc>
+      </w:tr>
+      <w:tr>
+        <w:tc>
+          <w:tcPr>
+            <w:tcW w:w="3577" w:type="dxa"/>
+          </w:tcPr>
+          <w:p>
+            <w:pPr>
+              <w:rPr>
+                <w:b/>
+                <w:bCs/>
+              </w:rPr>
+            </w:pPr>
+            <w:r>
+              <w:rPr>
+                <w:b/>
+                <w:bCs/>
+              </w:rPr>
+              <w:t>GUIs</w:t>
+            </w:r>
+          </w:p>
+        </w:tc>
+        <w:tc>
+          <w:tcPr>
+            <w:tcW w:w="3005" w:type="dxa"/>
+          </w:tcPr>
+          <w:p>
+            <w:r>
+              <w:t xml:space="preserve">The GUIs should be </w:t>
+            </w:r>
+            <w:r>
+              <w:t>aesthetically</w:t>
+            </w:r>
+            <w:r>
+              <w:t xml:space="preserve"> appealing, clear</w:t>
+            </w:r>
+            <w:r>
+              <w:t>,</w:t>
+            </w:r>
+            <w:r>
+              <w:t xml:space="preserve"> and simple for the user to understand. The output and input GUIs should appear in separate windows.</w:t>
+            </w:r>
+            <w:r>
+              <w:t xml:space="preserve"> </w:t>
+            </w:r>
+          </w:p>
+        </w:tc>
+        <w:tc>
+          <w:tcPr>
+            <w:tcW w:w="3624" w:type="dxa"/>
+          </w:tcPr>
+          <w:p>
+            <w:pPr>
+              <w:pStyle w:val="ListParagraph"/>
+              <w:numPr>
+                <w:ilvl w:val="0"/>
+                <w:numId w:val="2"/>
+              </w:numPr>
+            </w:pPr>
+            <w:r>
+              <w:t xml:space="preserve">Labels/prompts should provide clear and understandable instructions </w:t>
+            </w:r>
+            <w:r>
+              <w:t>to the user.</w:t>
+            </w:r>
+          </w:p>
+          <w:p>
+            <w:pPr>
+              <w:pStyle w:val="ListParagraph"/>
+              <w:numPr>
+                <w:ilvl w:val="0"/>
+                <w:numId w:val="2"/>
+              </w:numPr>
+            </w:pPr>
+            <w:r>
+              <w:t xml:space="preserve">Any elements in the GUIs should not merge </w:t>
+            </w:r>
+            <w:r>
+              <w:t>due to colour or overlap/interception.</w:t>
+            </w:r>
+          </w:p>
+          <w:p>
+            <w:pPr>
+              <w:pStyle w:val="ListParagraph"/>
+              <w:numPr>
+                <w:ilvl w:val="0"/>
+                <w:numId w:val="2"/>
+              </w:numPr>
+            </w:pPr>
+            <w:r>
+              <w:t>Should have separate windows to collect the inputs and display output to the user.</w:t>
+            </w:r>
+          </w:p>
+        </w:tc>
+      </w:tr>
+      <w:tr>
+        <w:tc>
+          <w:tcPr>
+            <w:tcW w:w="3577" w:type="dxa"/>
+          </w:tcPr>
+          <w:p>
+            <w:pPr>
+              <w:rPr>
+                <w:b/>
+                <w:bCs/>
+              </w:rPr>
+            </w:pPr>
+            <w:r>
+              <w:rPr>
+                <w:b/>
+                <w:bCs/>
+              </w:rPr>
+              <w:t>Calculations</w:t>
+            </w:r>
+          </w:p>
+          <w:p>
+            <w:pPr>
+              <w:pStyle w:val="ListParagraph"/>
+              <w:numPr>
+                <w:ilvl w:val="0"/>
+                <w:numId w:val="1"/>
+              </w:numPr>
+            </w:pPr>
+            <w:r>
+              <w:t>Probability distribution of electrons in orbital</w:t>
+            </w:r>
+          </w:p>
+        </w:tc>
+        <w:tc>
+          <w:tcPr>
+            <w:tcW w:w="3005" w:type="dxa"/>
+          </w:tcPr>
+          <w:p>
+            <w:r>
+              <w:t xml:space="preserve">Using the inputs provided through the GUI, if required the </w:t>
+            </w:r>
+            <w:r>
+              <w:t xml:space="preserve">probability distribution should be calculated </w:t>
+            </w:r>
+            <w:r>
+              <w:t xml:space="preserve">and </w:t>
+            </w:r>
+            <w:r>
+              <w:t>then graph</w:t>
+            </w:r>
+            <w:r>
+              <w:t>ed</w:t>
+            </w:r>
+            <w:r>
+              <w:t xml:space="preserve"> in sensible unit</w:t>
+            </w:r>
+            <w:r>
+              <w:t>s</w:t>
+            </w:r>
+            <w:r>
+              <w:t xml:space="preserve"> and </w:t>
+            </w:r>
+            <w:r>
+              <w:t xml:space="preserve">in a </w:t>
+            </w:r>
+            <w:r>
+              <w:t xml:space="preserve">format for the user. </w:t>
+            </w:r>
+          </w:p>
+        </w:tc>
+        <w:tc>
+          <w:tcPr>
+            <w:tcW w:w="3624" w:type="dxa"/>
+          </w:tcPr>
+          <w:p>
+            <w:pPr>
+              <w:pStyle w:val="ListParagraph"/>
+              <w:numPr>
+                <w:ilvl w:val="0"/>
+                <w:numId w:val="1"/>
+              </w:numPr>
+            </w:pPr>
+            <w:r>
+              <w:t>Should identify the representation selected</w:t>
+            </w:r>
+            <w:r>
+              <w:t xml:space="preserve">. </w:t>
+            </w:r>
+          </w:p>
+          <w:p>
+            <w:pPr>
+              <w:pStyle w:val="ListParagraph"/>
+              <w:numPr>
+                <w:ilvl w:val="0"/>
+                <w:numId w:val="1"/>
+              </w:numPr>
+            </w:pPr>
+            <w:r>
+              <w:t>Should calculate the values to graphed if required.</w:t>
+            </w:r>
+          </w:p>
+          <w:p>
+            <w:pPr>
+              <w:pStyle w:val="ListParagraph"/>
+              <w:numPr>
+                <w:ilvl w:val="0"/>
+                <w:numId w:val="1"/>
+              </w:numPr>
+            </w:pPr>
+            <w:r>
+              <w:t xml:space="preserve">Should create </w:t>
+            </w:r>
+            <w:r>
+              <w:t xml:space="preserve">a </w:t>
+            </w:r>
+            <w:r>
+              <w:t>graph</w:t>
+            </w:r>
+            <w:r>
+              <w:t xml:space="preserve"> in a sensible format, including title, axis titles, and units. </w:t>
+            </w:r>
+            <w:r>
+              <w:t xml:space="preserve"> </w:t>
+            </w:r>
+          </w:p>
+        </w:tc>
+      </w:tr>
+      <w:tr>
+        <w:tc>
+          <w:tcPr>
+            <w:tcW w:w="3577" w:type="dxa"/>
+          </w:tcPr>
+          <w:p>
+            <w:pPr>
+              <w:rPr>
+                <w:b/>
+                <w:bCs/>
+              </w:rPr>
+            </w:pPr>
+            <w:r>
+              <w:rPr>
+                <w:b/>
+                <w:bCs/>
+              </w:rPr>
+              <w:t>Outputs</w:t>
+            </w:r>
+          </w:p>
+          <w:p>
+            <w:pPr>
+              <w:pStyle w:val="ListParagraph"/>
+              <w:numPr>
+                <w:ilvl w:val="0"/>
+                <w:numId w:val="1"/>
+              </w:numPr>
+            </w:pPr>
+            <w:r>
+              <w:t>Graph</w:t>
+            </w:r>
+            <w:r>
+              <w:t>/or Rendered model</w:t>
+            </w:r>
+          </w:p>
+        </w:tc>
+        <w:tc>
+          <w:tcPr>
+            <w:tcW w:w="3005" w:type="dxa"/>
+          </w:tcPr>
+          <w:p>
+            <w:r>
+              <w:t xml:space="preserve">Should give the visual representation selected into the output GUI </w:t>
+            </w:r>
+            <w:r>
+              <w:t>for the user</w:t>
+            </w:r>
+            <w:r>
+              <w:t>.</w:t>
+            </w:r>
+          </w:p>
+        </w:tc>
+        <w:tc>
+          <w:tcPr>
+            <w:tcW w:w="3624" w:type="dxa"/>
+          </w:tcPr>
+          <w:p>
+            <w:pPr>
+              <w:pStyle w:val="ListParagraph"/>
+              <w:numPr>
+                <w:ilvl w:val="0"/>
+                <w:numId w:val="1"/>
+              </w:numPr>
+            </w:pPr>
+            <w:r>
+              <w:t>Should produce the visual representation selected, graph</w:t>
+            </w:r>
+            <w:r>
+              <w:t>,</w:t>
+            </w:r>
+            <w:r>
+              <w:t xml:space="preserve"> or rendering from </w:t>
+            </w:r>
+            <w:r>
+              <w:t xml:space="preserve">the </w:t>
+            </w:r>
+            <w:r>
+              <w:t>directory</w:t>
+            </w:r>
+            <w:r>
+              <w:t xml:space="preserve">. </w:t>
+            </w:r>
+          </w:p>
+          <w:p>
+            <w:pPr>
+              <w:pStyle w:val="ListParagraph"/>
+              <w:numPr>
+                <w:ilvl w:val="0"/>
+                <w:numId w:val="1"/>
+              </w:numPr>
+            </w:pPr>
+            <w:r>
+              <w:t xml:space="preserve">Should provide any variables/constants </w:t>
+            </w:r>
+            <w:r>
+              <w:t xml:space="preserve">used in any calculations </w:t>
+            </w:r>
+            <w:r>
+              <w:lastRenderedPageBreak/>
+              <w:t>completed</w:t>
+            </w:r>
+            <w:r>
+              <w:t xml:space="preserve"> to the user through the GUI.</w:t>
+            </w:r>
+          </w:p>
+        </w:tc>
+      </w:tr>
+    </w:tbl>
     <w:p>
       <w:r>
-        <w:t xml:space="preserve">[Specified aims that can later be used to test against] </w:t>
+        <w:rPr>
+          <w:noProof/>
+        </w:rPr>
+        <w:lastRenderedPageBreak/>
+        <mc:AlternateContent>
+          <mc:Choice Requires="wps">
+            <w:drawing>
+              <wp:anchor distT="0" distB="0" distL="114300" distR="114300" simplePos="0" relativeHeight="251663360" behindDoc="0" locked="0" layoutInCell="1" allowOverlap="1" wp14:anchorId="4A87D5C7" wp14:editId="1C82C035">
+                <wp:simplePos x="0" y="0"/>
+                <wp:positionH relativeFrom="margin">
+                  <wp:align>right</wp:align>
+                </wp:positionH>
+                <wp:positionV relativeFrom="paragraph">
+                  <wp:posOffset>7798435</wp:posOffset>
+                </wp:positionV>
+                <wp:extent cx="5731510" cy="635"/>
+                <wp:effectExtent l="0" t="0" r="2540" b="0"/>
+                <wp:wrapTopAndBottom/>
+                <wp:docPr id="1124217803" name="Text Box 1"/>
+                <wp:cNvGraphicFramePr/>
+                <a:graphic xmlns:a="http://schemas.openxmlformats.org/drawingml/2006/main">
+                  <a:graphicData uri="http://schemas.microsoft.com/office/word/2010/wordprocessingShape">
+                    <wps:wsp>
+                      <wps:cNvSpPr txBox="1"/>
+                      <wps:spPr>
+                        <a:xfrm>
+                          <a:off x="0" y="0"/>
+                          <a:ext cx="5731510" cy="635"/>
+                        </a:xfrm>
+                        <a:prstGeom prst="rect">
+                          <a:avLst/>
+                        </a:prstGeom>
+                        <a:solidFill>
+                          <a:prstClr val="white"/>
+                        </a:solidFill>
+                        <a:ln>
+                          <a:noFill/>
+                        </a:ln>
+                      </wps:spPr>
+                      <wps:txbx>
+                        <w:txbxContent>
+                          <w:p>
+                            <w:pPr>
+                              <w:pStyle w:val="Caption"/>
+                              <w:rPr>
+                                <w:noProof/>
+                                <w:sz w:val="22"/>
+                                <w:szCs w:val="22"/>
+                              </w:rPr>
+                            </w:pPr>
+                            <w:r>
+                              <w:t xml:space="preserve">Figure </w:t>
+                            </w:r>
+                            <w:r>
+                              <w:fldChar w:fldCharType="begin"/>
+                            </w:r>
+                            <w:r>
+                              <w:instrText xml:space="preserve"> SEQ Figure \* ARABIC </w:instrText>
+                            </w:r>
+                            <w:r>
+                              <w:fldChar w:fldCharType="separate"/>
+                            </w:r>
+                            <w:r>
+                              <w:rPr>
+                                <w:noProof/>
+                              </w:rPr>
+                              <w:t>2</w:t>
+                            </w:r>
+                            <w:r>
+                              <w:fldChar w:fldCharType="end"/>
+                            </w:r>
+                            <w:r>
+                              <w:t xml:space="preserve">. </w:t>
+                            </w:r>
+                            <w:r>
+                              <w:t xml:space="preserve">An example of the </w:t>
+                            </w:r>
+                            <w:r>
+                              <w:t>output</w:t>
+                            </w:r>
+                            <w:r>
+                              <w:t xml:space="preserve"> window GUI.</w:t>
+                            </w:r>
+                          </w:p>
+                        </w:txbxContent>
+                      </wps:txbx>
+                      <wps:bodyPr rot="0" spcFirstLastPara="0" vertOverflow="overflow" horzOverflow="overflow" vert="horz" wrap="square" lIns="0" tIns="0" rIns="0" bIns="0" numCol="1" spcCol="0" rtlCol="0" fromWordArt="0" anchor="t" anchorCtr="0" forceAA="0" compatLnSpc="1">
+                        <a:prstTxWarp prst="textNoShape">
+                          <a:avLst/>
+                        </a:prstTxWarp>
+                        <a:spAutoFit/>
+                      </wps:bodyPr>
+                    </wps:wsp>
+                  </a:graphicData>
+                </a:graphic>
+              </wp:anchor>
+            </w:drawing>
+          </mc:Choice>
+          <mc:Fallback>
+            <w:pict>
+              <v:shapetype w14:anchorId="4A87D5C7" id="_x0000_t202" coordsize="21600,21600" o:spt="202" path="m,l,21600r21600,l21600,xe">
+                <v:stroke joinstyle="miter"/>
+                <v:path gradientshapeok="t" o:connecttype="rect"/>
+              </v:shapetype>
+              <v:shape id="Text Box 1" o:spid="_x0000_s1026" type="#_x0000_t202" style="position:absolute;margin-left:400.1pt;margin-top:614.05pt;width:451.3pt;height:.05pt;z-index:251663360;visibility:visible;mso-wrap-style:square;mso-wrap-distance-left:9pt;mso-wrap-distance-top:0;mso-wrap-distance-right:9pt;mso-wrap-distance-bottom:0;mso-position-horizontal:right;mso-position-horizontal-relative:margin;mso-position-vertical:absolute;mso-position-vertical-relative:text;v-text-anchor:top" o:gfxdata="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" stroked="f">
+                <v:textbox style="mso-fit-shape-to-text:t" inset="0,0,0,0">
+                  <w:txbxContent>
+                    <w:p>
+                      <w:pPr>
+                        <w:pStyle w:val="Caption"/>
+                        <w:rPr>
+                          <w:noProof/>
+                          <w:sz w:val="22"/>
+                          <w:szCs w:val="22"/>
+                        </w:rPr>
+                      </w:pPr>
+                      <w:r>
+                        <w:t xml:space="preserve">Figure </w:t>
+                      </w:r>
+                      <w:r>
+                        <w:fldChar w:fldCharType="begin"/>
+                      </w:r>
+                      <w:r>
+                        <w:instrText xml:space="preserve"> SEQ Figure \* ARABIC </w:instrText>
+                      </w:r>
+                      <w:r>
+                        <w:fldChar w:fldCharType="separate"/>
+                      </w:r>
+                      <w:r>
+                        <w:rPr>
+                          <w:noProof/>
+                        </w:rPr>
+                        <w:t>2</w:t>
+                      </w:r>
+                      <w:r>
+                        <w:fldChar w:fldCharType="end"/>
+                      </w:r>
+                      <w:r>
+                        <w:t xml:space="preserve">. </w:t>
+                      </w:r>
+                      <w:r>
+                        <w:t xml:space="preserve">An example of the </w:t>
+                      </w:r>
+                      <w:r>
+                        <w:t>output</w:t>
+                      </w:r>
+                      <w:r>
+                        <w:t xml:space="preserve"> window GUI.</w:t>
+                      </w:r>
+                    </w:p>
+                  </w:txbxContent>
+                </v:textbox>
+                <w10:wrap type="topAndBottom" anchorx="margin"/>
+              </v:shape>
+            </w:pict>
+          </mc:Fallback>
+        </mc:AlternateContent>
+      </w:r>
+      <w:r>
+        <w:rPr>
+          <w:noProof/>
+        </w:rPr>
+        <mc:AlternateContent>
+          <mc:Choice Requires="wps">
+            <w:drawing>
+              <wp:anchor distT="0" distB="0" distL="114300" distR="114300" simplePos="0" relativeHeight="251661312" behindDoc="0" locked="0" layoutInCell="1" allowOverlap="1" wp14:anchorId="12CD6373" wp14:editId="1C38A17D">
+                <wp:simplePos x="0" y="0"/>
+                <wp:positionH relativeFrom="margin">
+                  <wp:align>right</wp:align>
+                </wp:positionH>
+                <wp:positionV relativeFrom="paragraph">
+                  <wp:posOffset>3945255</wp:posOffset>
+                </wp:positionV>
+                <wp:extent cx="5731510" cy="635"/>
+                <wp:effectExtent l="0" t="0" r="2540" b="0"/>
+                <wp:wrapTopAndBottom/>
+                <wp:docPr id="1859876449" name="Text Box 1"/>
+                <wp:cNvGraphicFramePr/>
+                <a:graphic xmlns:a="http://schemas.openxmlformats.org/drawingml/2006/main">
+                  <a:graphicData uri="http://schemas.microsoft.com/office/word/2010/wordprocessingShape">
+                    <wps:wsp>
+                      <wps:cNvSpPr txBox="1"/>
+                      <wps:spPr>
+                        <a:xfrm>
+                          <a:off x="0" y="0"/>
+                          <a:ext cx="5731510" cy="635"/>
+                        </a:xfrm>
+                        <a:prstGeom prst="rect">
+                          <a:avLst/>
+                        </a:prstGeom>
+                        <a:solidFill>
+                          <a:prstClr val="white"/>
+                        </a:solidFill>
+                        <a:ln>
+                          <a:noFill/>
+                        </a:ln>
+                      </wps:spPr>
+                      <wps:txbx>
+                        <w:txbxContent>
+                          <w:p>
+                            <w:pPr>
+                              <w:pStyle w:val="Caption"/>
+                              <w:rPr>
+                                <w:noProof/>
+                                <w:sz w:val="22"/>
+                                <w:szCs w:val="22"/>
+                              </w:rPr>
+                            </w:pPr>
+                            <w:r>
+                              <w:t xml:space="preserve">Figure </w:t>
+                            </w:r>
+                            <w:r>
+                              <w:fldChar w:fldCharType="begin"/>
+                            </w:r>
+                            <w:r>
+                              <w:instrText xml:space="preserve"> SEQ Figure \* ARABIC </w:instrText>
+                            </w:r>
+                            <w:r>
+                              <w:fldChar w:fldCharType="separate"/>
+                            </w:r>
+                            <w:r>
+                              <w:rPr>
+                                <w:noProof/>
+                              </w:rPr>
+                              <w:t>1</w:t>
+                            </w:r>
+                            <w:r>
+                              <w:fldChar w:fldCharType="end"/>
+                            </w:r>
+                            <w:r>
+                              <w:t>. An example of the input window GUI.</w:t>
+                            </w:r>
+                          </w:p>
+                        </w:txbxContent>
+                      </wps:txbx>
+                      <wps:bodyPr rot="0" spcFirstLastPara="0" vertOverflow="overflow" horzOverflow="overflow" vert="horz" wrap="square" lIns="0" tIns="0" rIns="0" bIns="0" numCol="1" spcCol="0" rtlCol="0" fromWordArt="0" anchor="t" anchorCtr="0" forceAA="0" compatLnSpc="1">
+                        <a:prstTxWarp prst="textNoShape">
+                          <a:avLst/>
+                        </a:prstTxWarp>
+                        <a:spAutoFit/>
+                      </wps:bodyPr>
+                    </wps:wsp>
+                  </a:graphicData>
+                </a:graphic>
+              </wp:anchor>
+            </w:drawing>
+          </mc:Choice>
+          <mc:Fallback>
+            <w:pict>
+              <v:shape w14:anchorId="12CD6373" id="_x0000_s1027" type="#_x0000_t202" style="position:absolute;margin-left:400.1pt;margin-top:310.65pt;width:451.3pt;height:.05pt;z-index:251661312;visibility:visible;mso-wrap-style:square;mso-wrap-distance-left:9pt;mso-wrap-distance-top:0;mso-wrap-distance-right:9pt;mso-wrap-distance-bottom:0;mso-position-horizontal:right;mso-position-horizontal-relative:margin;mso-position-vertical:absolute;mso-position-vertical-relative:text;v-text-anchor:top" o:gfxdata="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" stroked="f">
+                <v:textbox style="mso-fit-shape-to-text:t" inset="0,0,0,0">
+                  <w:txbxContent>
+                    <w:p>
+                      <w:pPr>
+                        <w:pStyle w:val="Caption"/>
+                        <w:rPr>
+                          <w:noProof/>
+                          <w:sz w:val="22"/>
+                          <w:szCs w:val="22"/>
+                        </w:rPr>
+                      </w:pPr>
+                      <w:r>
+                        <w:t xml:space="preserve">Figure </w:t>
+                      </w:r>
+                      <w:r>
+                        <w:fldChar w:fldCharType="begin"/>
+                      </w:r>
+                      <w:r>
+                        <w:instrText xml:space="preserve"> SEQ Figure \* ARABIC </w:instrText>
+                      </w:r>
+                      <w:r>
+                        <w:fldChar w:fldCharType="separate"/>
+                      </w:r>
+                      <w:r>
+                        <w:rPr>
+                          <w:noProof/>
+                        </w:rPr>
+                        <w:t>1</w:t>
+                      </w:r>
+                      <w:r>
+                        <w:fldChar w:fldCharType="end"/>
+                      </w:r>
+                      <w:r>
+                        <w:t>. An example of the input window GUI.</w:t>
+                      </w:r>
+                    </w:p>
+                  </w:txbxContent>
+                </v:textbox>
+                <w10:wrap type="topAndBottom" anchorx="margin"/>
+              </v:shape>
+            </w:pict>
+          </mc:Fallback>
+        </mc:AlternateContent>
+      </w:r>
+      <w:r>
+        <w:rPr>
+          <w:noProof/>
+        </w:rPr>
+        <w:drawing>
+          <wp:anchor distT="0" distB="0" distL="114300" distR="114300" simplePos="0" relativeHeight="251657215" behindDoc="0" locked="0" layoutInCell="1" allowOverlap="1" wp14:anchorId="775B3019" wp14:editId="773AF882">
+            <wp:simplePos x="0" y="0"/>
+            <wp:positionH relativeFrom="margin">
+              <wp:align>right</wp:align>
+            </wp:positionH>
+            <wp:positionV relativeFrom="paragraph">
+              <wp:posOffset>4267200</wp:posOffset>
+            </wp:positionV>
+            <wp:extent cx="5731510" cy="3642360"/>
+            <wp:effectExtent l="0" t="0" r="2540" b="0"/>
+            <wp:wrapTopAndBottom/>
+            <wp:docPr id="1091858668" name="Picture 2" descr="A computer screen with a white screen&#10;&#10;Description automatically generated"/>
+            <wp:cNvGraphicFramePr>
+              <a:graphicFrameLocks xmlns:a="http://schemas.openxmlformats.org/drawingml/2006/main" noChangeAspect="1"/>
+            </wp:cNvGraphicFramePr>
+            <a:graphic xmlns:a="http://schemas.openxmlformats.org/drawingml/2006/main">
+              <a:graphicData uri="http://schemas.openxmlformats.org/drawingml/2006/picture">
+                <pic:pic xmlns:pic="http://schemas.openxmlformats.org/drawingml/2006/picture">
+                  <pic:nvPicPr>
+                    <pic:cNvPr id="1091858668" name="Picture 2" descr="A computer screen with a white screen&#10;&#10;Description automatically generated"/>
+                    <pic:cNvPicPr/>
+                  </pic:nvPicPr>
+                  <pic:blipFill rotWithShape="1">
+                    <a:blip r:embed="rId8" cstate="print">
+                      <a:extLst>
+                        <a:ext uri="{28A0092B-C50C-407E-A947-70E740481C1C}">
+                          <a14:useLocalDpi xmlns:a14="http://schemas.microsoft.com/office/drawing/2010/main" val="0"/>
+                        </a:ext>
+                      </a:extLst>
+                    </a:blip>
+                    <a:srcRect b="10108"/>
+                    <a:stretch/>
+                  </pic:blipFill>
+                  <pic:spPr bwMode="auto">
+                    <a:xfrm>
+                      <a:off x="0" y="0"/>
+                      <a:ext cx="5731510" cy="3642360"/>
+                    </a:xfrm>
+                    <a:prstGeom prst="rect">
+                      <a:avLst/>
+                    </a:prstGeom>
+                    <a:ln>
+                      <a:noFill/>
+                    </a:ln>
+                    <a:extLst>
+                      <a:ext uri="{53640926-AAD7-44D8-BBD7-CCE9431645EC}">
+                        <a14:shadowObscured xmlns:a14="http://schemas.microsoft.com/office/drawing/2010/main"/>
+                      </a:ext>
+                    </a:extLst>
+                  </pic:spPr>
+                </pic:pic>
+              </a:graphicData>
+            </a:graphic>
+          </wp:anchor>
+        </w:drawing>
+      </w:r>
+      <w:r>
+        <w:rPr>
+          <w:noProof/>
+        </w:rPr>
+        <w:drawing>
+          <wp:anchor distT="0" distB="0" distL="114300" distR="114300" simplePos="0" relativeHeight="251656190" behindDoc="0" locked="0" layoutInCell="1" allowOverlap="1" wp14:anchorId="55D57042" wp14:editId="70CBAD5C">
+            <wp:simplePos x="0" y="0"/>
+            <wp:positionH relativeFrom="column">
+              <wp:posOffset>0</wp:posOffset>
+            </wp:positionH>
+            <wp:positionV relativeFrom="paragraph">
+              <wp:posOffset>370205</wp:posOffset>
+            </wp:positionV>
+            <wp:extent cx="5731510" cy="3581400"/>
+            <wp:effectExtent l="0" t="0" r="2540" b="0"/>
+            <wp:wrapTopAndBottom/>
+            <wp:docPr id="1080804294" name="Picture 1" descr="A screenshot of a computer&#10;&#10;Description automatically generated"/>
+            <wp:cNvGraphicFramePr>
+              <a:graphicFrameLocks xmlns:a="http://schemas.openxmlformats.org/drawingml/2006/main" noChangeAspect="1"/>
+            </wp:cNvGraphicFramePr>
+            <a:graphic xmlns:a="http://schemas.openxmlformats.org/drawingml/2006/main">
+              <a:graphicData uri="http://schemas.openxmlformats.org/drawingml/2006/picture">
+                <pic:pic xmlns:pic="http://schemas.openxmlformats.org/drawingml/2006/picture">
+                  <pic:nvPicPr>
+                    <pic:cNvPr id="1080804294" name="Picture 1" descr="A screenshot of a computer&#10;&#10;Description automatically generated"/>
+                    <pic:cNvPicPr/>
+                  </pic:nvPicPr>
+                  <pic:blipFill rotWithShape="1">
+                    <a:blip r:embed="rId9" cstate="print">
+                      <a:extLst>
+                        <a:ext uri="{28A0092B-C50C-407E-A947-70E740481C1C}">
+                          <a14:useLocalDpi xmlns:a14="http://schemas.microsoft.com/office/drawing/2010/main" val="0"/>
+                        </a:ext>
+                      </a:extLst>
+                    </a:blip>
+                    <a:srcRect b="11612"/>
+                    <a:stretch/>
+                  </pic:blipFill>
+                  <pic:spPr bwMode="auto">
+                    <a:xfrm>
+                      <a:off x="0" y="0"/>
+                      <a:ext cx="5731510" cy="3581400"/>
+                    </a:xfrm>
+                    <a:prstGeom prst="rect">
+                      <a:avLst/>
+                    </a:prstGeom>
+                    <a:ln>
+                      <a:noFill/>
+                    </a:ln>
+                    <a:extLst>
+                      <a:ext uri="{53640926-AAD7-44D8-BBD7-CCE9431645EC}">
+                        <a14:shadowObscured xmlns:a14="http://schemas.microsoft.com/office/drawing/2010/main"/>
+                      </a:ext>
+                    </a:extLst>
+                  </pic:spPr>
+                </pic:pic>
+              </a:graphicData>
+            </a:graphic>
+          </wp:anchor>
+        </w:drawing>
+      </w:r>
+      <w:r>
+        <w:t xml:space="preserve">Below </w:t>
+      </w:r>
+      <w:r>
+        <w:t>are</w:t>
+      </w:r>
+      <w:r>
+        <w:t xml:space="preserve"> examples of what the</w:t>
+      </w:r>
+      <w:r>
+        <w:t xml:space="preserve"> GUIs </w:t>
+      </w:r>
+      <w:r>
+        <w:t xml:space="preserve">(graphical user interface) </w:t>
+      </w:r>
+      <w:r>
+        <w:t>could look like according to the aims stated.</w:t>
       </w:r>
     </w:p>
-    <w:p/>
     <w:p>
       <w:pPr>
         <w:pStyle w:val="Heading2"/>
@@ -1121,7 +2210,8 @@
           <w:szCs w:val="28"/>
           <w:u w:val="single"/>
         </w:rPr>
-        <w:t>Planning</w:t>
+        <w:lastRenderedPageBreak/>
+        <w:t>PLANNING</w:t>
       </w:r>
       <w:bookmarkEnd w:id="4"/>
     </w:p>
@@ -1158,7 +2248,6 @@
         <w:rPr>
           <w:u w:val="single"/>
         </w:rPr>
-        <w:lastRenderedPageBreak/>
         <w:t>Detailed Process Planning</w:t>
       </w:r>
       <w:bookmarkEnd w:id="6"/>
@@ -1185,7 +2274,7 @@
           <w:szCs w:val="28"/>
           <w:u w:val="single"/>
         </w:rPr>
-        <w:t>Code Implementation</w:t>
+        <w:t>CODE IMPLEMENTATION</w:t>
       </w:r>
       <w:bookmarkEnd w:id="7"/>
       <w:r>
@@ -1219,7 +2308,7 @@
           <w:szCs w:val="28"/>
           <w:u w:val="single"/>
         </w:rPr>
-        <w:t>Testing</w:t>
+        <w:t>TESTING</w:t>
       </w:r>
       <w:bookmarkEnd w:id="8"/>
     </w:p>
@@ -1322,12 +2411,12 @@
           <w:szCs w:val="28"/>
           <w:u w:val="single"/>
         </w:rPr>
-        <w:t>Conclusion</w:t>
+        <w:t>CONCLUSION</w:t>
       </w:r>
       <w:bookmarkEnd w:id="12"/>
     </w:p>
     <w:sectPr>
-      <w:headerReference w:type="default" r:id="rId7"/>
+      <w:headerReference w:type="default" r:id="rId10"/>
       <w:pgSz w:w="11906" w:h="16838"/>
       <w:pgMar w:top="1440" w:right="1440" w:bottom="1440" w:left="1440" w:header="708" w:footer="708" w:gutter="0"/>
       <w:cols w:space="708"/>
@@ -1338,7 +2427,7 @@
 </file>
 
 <file path=word/endnotes.xml><?xml version="1.0" encoding="utf-8"?>
-<w:endnotes xmlns:wpc="http://schemas.microsoft.com/office/word/2010/wordprocessingCanvas" xmlns:cx="http://schemas.microsoft.com/office/drawing/2014/chartex" xmlns:cx1="http://schemas.microsoft.com/office/drawing/2015/9/8/chartex" xmlns:cx2="http://schemas.microsoft.com/office/drawing/2015/10/21/chartex" xmlns:cx3="http://schemas.microsoft.com/office/drawing/2016/5/9/chartex" xmlns:cx4="http://schemas.microsoft.com/office/drawing/2016/5/10/chartex" xmlns:cx5="http://schemas.microsoft.com/office/drawing/2016/5/11/chartex" xmlns:cx6="http://schemas.microsoft.com/office/drawing/2016/5/12/chartex" xmlns:cx7="http://schemas.microsoft.com/office/drawing/2016/5/13/chartex" xmlns:cx8="http://schemas.microsoft.com/office/drawing/2016/5/14/chartex" xmlns:mc="http://schemas.openxmlformats.org/markup-compatibility/2006" xmlns:aink="http://schemas.microsoft.com/office/drawing/2016/ink" xmlns:am3d="http://schemas.microsoft.com/office/drawing/2017/model3d" xmlns:o="urn:schemas-microsoft-com:office:office" xmlns:oel="http://schemas.microsoft.com/office/2019/extlst" xmlns:r="http://schemas.openxmlformats.org/officeDocument/2006/relationships" xmlns:m="http://schemas.openxmlformats.org/officeDocument/2006/math" xmlns:v="urn:schemas-microsoft-com:vml" xmlns:wp14="http://schemas.microsoft.com/office/word/2010/wordprocessingDrawing" xmlns:wp="http://schemas.openxmlformats.org/drawingml/2006/wordprocessingDrawing" xmlns:w10="urn:schemas-microsoft-com:office:word" xmlns:w="http://schemas.openxmlformats.org/wordprocessingml/2006/main" xmlns:w14="http://schemas.microsoft.com/office/word/2010/wordml" xmlns:w15="http://schemas.microsoft.com/office/word/2012/wordml" xmlns:w16cex="http://schemas.microsoft.com/office/word/2018/wordml/cex" xmlns:w16cid="http://schemas.microsoft.com/office/word/2016/wordml/cid" xmlns:w16="http://schemas.microsoft.com/office/word/2018/wordml" xmlns:w16sdtdh="http://schemas.microsoft.com/office/word/2020/wordml/sdtdatahash" xmlns:w16se="http://schemas.microsoft.com/office/word/2015/wordml/symex" xmlns:wpg="http://schemas.microsoft.com/office/word/2010/wordprocessingGroup" xmlns:wpi="http://schemas.microsoft.com/office/word/2010/wordprocessingInk" xmlns:wne="http://schemas.microsoft.com/office/word/2006/wordml" xmlns:wps="http://schemas.microsoft.com/office/word/2010/wordprocessingShape" mc:Ignorable="w14 w15 w16se w16cid w16 w16cex w16sdtdh wp14">
+<w:endnotes xmlns:wpc="http://schemas.microsoft.com/office/word/2010/wordprocessingCanvas" xmlns:cx="http://schemas.microsoft.com/office/drawing/2014/chartex" xmlns:cx1="http://schemas.microsoft.com/office/drawing/2015/9/8/chartex" xmlns:cx2="http://schemas.microsoft.com/office/drawing/2015/10/21/chartex" xmlns:cx3="http://schemas.microsoft.com/office/drawing/2016/5/9/chartex" xmlns:cx4="http://schemas.microsoft.com/office/drawing/2016/5/10/chartex" xmlns:cx5="http://schemas.microsoft.com/office/drawing/2016/5/11/chartex" xmlns:cx6="http://schemas.microsoft.com/office/drawing/2016/5/12/chartex" xmlns:cx7="http://schemas.microsoft.com/office/drawing/2016/5/13/chartex" xmlns:cx8="http://schemas.microsoft.com/office/drawing/2016/5/14/chartex" xmlns:mc="http://schemas.openxmlformats.org/markup-compatibility/2006" xmlns:aink="http://schemas.microsoft.com/office/drawing/2016/ink" xmlns:am3d="http://schemas.microsoft.com/office/drawing/2017/model3d" xmlns:o="urn:schemas-microsoft-com:office:office" xmlns:oel="http://schemas.microsoft.com/office/2019/extlst" xmlns:r="http://schemas.openxmlformats.org/officeDocument/2006/relationships" xmlns:m="http://schemas.openxmlformats.org/officeDocument/2006/math" xmlns:v="urn:schemas-microsoft-com:vml" xmlns:wp14="http://schemas.microsoft.com/office/word/2010/wordprocessingDrawing" xmlns:wp="http://schemas.openxmlformats.org/drawingml/2006/wordprocessingDrawing" xmlns:w10="urn:schemas-microsoft-com:office:word" xmlns:w="http://schemas.openxmlformats.org/wordprocessingml/2006/main" xmlns:w14="http://schemas.microsoft.com/office/word/2010/wordml" xmlns:w15="http://schemas.microsoft.com/office/word/2012/wordml" xmlns:w16cex="http://schemas.microsoft.com/office/word/2018/wordml/cex" xmlns:w16cid="http://schemas.microsoft.com/office/word/2016/wordml/cid" xmlns:w16="http://schemas.microsoft.com/office/word/2018/wordml" xmlns:w16du="http://schemas.microsoft.com/office/word/2023/wordml/word16du" xmlns:w16sdtdh="http://schemas.microsoft.com/office/word/2020/wordml/sdtdatahash" xmlns:w16se="http://schemas.microsoft.com/office/word/2015/wordml/symex" xmlns:wpg="http://schemas.microsoft.com/office/word/2010/wordprocessingGroup" xmlns:wpi="http://schemas.microsoft.com/office/word/2010/wordprocessingInk" xmlns:wne="http://schemas.microsoft.com/office/word/2006/wordml" xmlns:wps="http://schemas.microsoft.com/office/word/2010/wordprocessingShape" mc:Ignorable="w14 w15 w16se w16cid w16 w16cex w16sdtdh w16du wp14">
   <w:endnote w:type="separator" w:id="-1">
     <w:p>
       <w:pPr>
@@ -1363,7 +2452,7 @@
 </file>
 
 <file path=word/footnotes.xml><?xml version="1.0" encoding="utf-8"?>
-<w:footnotes xmlns:wpc="http://schemas.microsoft.com/office/word/2010/wordprocessingCanvas" xmlns:cx="http://schemas.microsoft.com/office/drawing/2014/chartex" xmlns:cx1="http://schemas.microsoft.com/office/drawing/2015/9/8/chartex" xmlns:cx2="http://schemas.microsoft.com/office/drawing/2015/10/21/chartex" xmlns:cx3="http://schemas.microsoft.com/office/drawing/2016/5/9/chartex" xmlns:cx4="http://schemas.microsoft.com/office/drawing/2016/5/10/chartex" xmlns:cx5="http://schemas.microsoft.com/office/drawing/2016/5/11/chartex" xmlns:cx6="http://schemas.microsoft.com/office/drawing/2016/5/12/chartex" xmlns:cx7="http://schemas.microsoft.com/office/drawing/2016/5/13/chartex" xmlns:cx8="http://schemas.microsoft.com/office/drawing/2016/5/14/chartex" xmlns:mc="http://schemas.openxmlformats.org/markup-compatibility/2006" xmlns:aink="http://schemas.microsoft.com/office/drawing/2016/ink" xmlns:am3d="http://schemas.microsoft.com/office/drawing/2017/model3d" xmlns:o="urn:schemas-microsoft-com:office:office" xmlns:oel="http://schemas.microsoft.com/office/2019/extlst" xmlns:r="http://schemas.openxmlformats.org/officeDocument/2006/relationships" xmlns:m="http://schemas.openxmlformats.org/officeDocument/2006/math" xmlns:v="urn:schemas-microsoft-com:vml" xmlns:wp14="http://schemas.microsoft.com/office/word/2010/wordprocessingDrawing" xmlns:wp="http://schemas.openxmlformats.org/drawingml/2006/wordprocessingDrawing" xmlns:w10="urn:schemas-microsoft-com:office:word" xmlns:w="http://schemas.openxmlformats.org/wordprocessingml/2006/main" xmlns:w14="http://schemas.microsoft.com/office/word/2010/wordml" xmlns:w15="http://schemas.microsoft.com/office/word/2012/wordml" xmlns:w16cex="http://schemas.microsoft.com/office/word/2018/wordml/cex" xmlns:w16cid="http://schemas.microsoft.com/office/word/2016/wordml/cid" xmlns:w16="http://schemas.microsoft.com/office/word/2018/wordml" xmlns:w16sdtdh="http://schemas.microsoft.com/office/word/2020/wordml/sdtdatahash" xmlns:w16se="http://schemas.microsoft.com/office/word/2015/wordml/symex" xmlns:wpg="http://schemas.microsoft.com/office/word/2010/wordprocessingGroup" xmlns:wpi="http://schemas.microsoft.com/office/word/2010/wordprocessingInk" xmlns:wne="http://schemas.microsoft.com/office/word/2006/wordml" xmlns:wps="http://schemas.microsoft.com/office/word/2010/wordprocessingShape" mc:Ignorable="w14 w15 w16se w16cid w16 w16cex w16sdtdh wp14">
+<w:footnotes xmlns:wpc="http://schemas.microsoft.com/office/word/2010/wordprocessingCanvas" xmlns:cx="http://schemas.microsoft.com/office/drawing/2014/chartex" xmlns:cx1="http://schemas.microsoft.com/office/drawing/2015/9/8/chartex" xmlns:cx2="http://schemas.microsoft.com/office/drawing/2015/10/21/chartex" xmlns:cx3="http://schemas.microsoft.com/office/drawing/2016/5/9/chartex" xmlns:cx4="http://schemas.microsoft.com/office/drawing/2016/5/10/chartex" xmlns:cx5="http://schemas.microsoft.com/office/drawing/2016/5/11/chartex" xmlns:cx6="http://schemas.microsoft.com/office/drawing/2016/5/12/chartex" xmlns:cx7="http://schemas.microsoft.com/office/drawing/2016/5/13/chartex" xmlns:cx8="http://schemas.microsoft.com/office/drawing/2016/5/14/chartex" xmlns:mc="http://schemas.openxmlformats.org/markup-compatibility/2006" xmlns:aink="http://schemas.microsoft.com/office/drawing/2016/ink" xmlns:am3d="http://schemas.microsoft.com/office/drawing/2017/model3d" xmlns:o="urn:schemas-microsoft-com:office:office" xmlns:oel="http://schemas.microsoft.com/office/2019/extlst" xmlns:r="http://schemas.openxmlformats.org/officeDocument/2006/relationships" xmlns:m="http://schemas.openxmlformats.org/officeDocument/2006/math" xmlns:v="urn:schemas-microsoft-com:vml" xmlns:wp14="http://schemas.microsoft.com/office/word/2010/wordprocessingDrawing" xmlns:wp="http://schemas.openxmlformats.org/drawingml/2006/wordprocessingDrawing" xmlns:w10="urn:schemas-microsoft-com:office:word" xmlns:w="http://schemas.openxmlformats.org/wordprocessingml/2006/main" xmlns:w14="http://schemas.microsoft.com/office/word/2010/wordml" xmlns:w15="http://schemas.microsoft.com/office/word/2012/wordml" xmlns:w16cex="http://schemas.microsoft.com/office/word/2018/wordml/cex" xmlns:w16cid="http://schemas.microsoft.com/office/word/2016/wordml/cid" xmlns:w16="http://schemas.microsoft.com/office/word/2018/wordml" xmlns:w16du="http://schemas.microsoft.com/office/word/2023/wordml/word16du" xmlns:w16sdtdh="http://schemas.microsoft.com/office/word/2020/wordml/sdtdatahash" xmlns:w16se="http://schemas.microsoft.com/office/word/2015/wordml/symex" xmlns:wpg="http://schemas.microsoft.com/office/word/2010/wordprocessingGroup" xmlns:wpi="http://schemas.microsoft.com/office/word/2010/wordprocessingInk" xmlns:wne="http://schemas.microsoft.com/office/word/2006/wordml" xmlns:wps="http://schemas.microsoft.com/office/word/2010/wordprocessingShape" mc:Ignorable="w14 w15 w16se w16cid w16 w16cex w16sdtdh w16du wp14">
   <w:footnote w:type="separator" w:id="-1">
     <w:p>
       <w:pPr>
@@ -1388,7 +2477,7 @@
 </file>
 
 <file path=word/header1.xml><?xml version="1.0" encoding="utf-8"?>
-<w:hdr xmlns:wpc="http://schemas.microsoft.com/office/word/2010/wordprocessingCanvas" xmlns:cx="http://schemas.microsoft.com/office/drawing/2014/chartex" xmlns:cx1="http://schemas.microsoft.com/office/drawing/2015/9/8/chartex" xmlns:cx2="http://schemas.microsoft.com/office/drawing/2015/10/21/chartex" xmlns:cx3="http://schemas.microsoft.com/office/drawing/2016/5/9/chartex" xmlns:cx4="http://schemas.microsoft.com/office/drawing/2016/5/10/chartex" xmlns:cx5="http://schemas.microsoft.com/office/drawing/2016/5/11/chartex" xmlns:cx6="http://schemas.microsoft.com/office/drawing/2016/5/12/chartex" xmlns:cx7="http://schemas.microsoft.com/office/drawing/2016/5/13/chartex" xmlns:cx8="http://schemas.microsoft.com/office/drawing/2016/5/14/chartex" xmlns:mc="http://schemas.openxmlformats.org/markup-compatibility/2006" xmlns:aink="http://schemas.microsoft.com/office/drawing/2016/ink" xmlns:am3d="http://schemas.microsoft.com/office/drawing/2017/model3d" xmlns:o="urn:schemas-microsoft-com:office:office" xmlns:oel="http://schemas.microsoft.com/office/2019/extlst" xmlns:r="http://schemas.openxmlformats.org/officeDocument/2006/relationships" xmlns:m="http://schemas.openxmlformats.org/officeDocument/2006/math" xmlns:v="urn:schemas-microsoft-com:vml" xmlns:wp14="http://schemas.microsoft.com/office/word/2010/wordprocessingDrawing" xmlns:wp="http://schemas.openxmlformats.org/drawingml/2006/wordprocessingDrawing" xmlns:w10="urn:schemas-microsoft-com:office:word" xmlns:w="http://schemas.openxmlformats.org/wordprocessingml/2006/main" xmlns:w14="http://schemas.microsoft.com/office/word/2010/wordml" xmlns:w15="http://schemas.microsoft.com/office/word/2012/wordml" xmlns:w16cex="http://schemas.microsoft.com/office/word/2018/wordml/cex" xmlns:w16cid="http://schemas.microsoft.com/office/word/2016/wordml/cid" xmlns:w16="http://schemas.microsoft.com/office/word/2018/wordml" xmlns:w16sdtdh="http://schemas.microsoft.com/office/word/2020/wordml/sdtdatahash" xmlns:w16se="http://schemas.microsoft.com/office/word/2015/wordml/symex" xmlns:wpg="http://schemas.microsoft.com/office/word/2010/wordprocessingGroup" xmlns:wpi="http://schemas.microsoft.com/office/word/2010/wordprocessingInk" xmlns:wne="http://schemas.microsoft.com/office/word/2006/wordml" xmlns:wps="http://schemas.microsoft.com/office/word/2010/wordprocessingShape" mc:Ignorable="w14 w15 w16se w16cid w16 w16cex w16sdtdh wp14">
+<w:hdr xmlns:wpc="http://schemas.microsoft.com/office/word/2010/wordprocessingCanvas" xmlns:cx="http://schemas.microsoft.com/office/drawing/2014/chartex" xmlns:cx1="http://schemas.microsoft.com/office/drawing/2015/9/8/chartex" xmlns:cx2="http://schemas.microsoft.com/office/drawing/2015/10/21/chartex" xmlns:cx3="http://schemas.microsoft.com/office/drawing/2016/5/9/chartex" xmlns:cx4="http://schemas.microsoft.com/office/drawing/2016/5/10/chartex" xmlns:cx5="http://schemas.microsoft.com/office/drawing/2016/5/11/chartex" xmlns:cx6="http://schemas.microsoft.com/office/drawing/2016/5/12/chartex" xmlns:cx7="http://schemas.microsoft.com/office/drawing/2016/5/13/chartex" xmlns:cx8="http://schemas.microsoft.com/office/drawing/2016/5/14/chartex" xmlns:mc="http://schemas.openxmlformats.org/markup-compatibility/2006" xmlns:aink="http://schemas.microsoft.com/office/drawing/2016/ink" xmlns:am3d="http://schemas.microsoft.com/office/drawing/2017/model3d" xmlns:o="urn:schemas-microsoft-com:office:office" xmlns:oel="http://schemas.microsoft.com/office/2019/extlst" xmlns:r="http://schemas.openxmlformats.org/officeDocument/2006/relationships" xmlns:m="http://schemas.openxmlformats.org/officeDocument/2006/math" xmlns:v="urn:schemas-microsoft-com:vml" xmlns:wp14="http://schemas.microsoft.com/office/word/2010/wordprocessingDrawing" xmlns:wp="http://schemas.openxmlformats.org/drawingml/2006/wordprocessingDrawing" xmlns:w10="urn:schemas-microsoft-com:office:word" xmlns:w="http://schemas.openxmlformats.org/wordprocessingml/2006/main" xmlns:w14="http://schemas.microsoft.com/office/word/2010/wordml" xmlns:w15="http://schemas.microsoft.com/office/word/2012/wordml" xmlns:w16cex="http://schemas.microsoft.com/office/word/2018/wordml/cex" xmlns:w16cid="http://schemas.microsoft.com/office/word/2016/wordml/cid" xmlns:w16="http://schemas.microsoft.com/office/word/2018/wordml" xmlns:w16du="http://schemas.microsoft.com/office/word/2023/wordml/word16du" xmlns:w16sdtdh="http://schemas.microsoft.com/office/word/2020/wordml/sdtdatahash" xmlns:w16se="http://schemas.microsoft.com/office/word/2015/wordml/symex" xmlns:wpg="http://schemas.microsoft.com/office/word/2010/wordprocessingGroup" xmlns:wpi="http://schemas.microsoft.com/office/word/2010/wordprocessingInk" xmlns:wne="http://schemas.microsoft.com/office/word/2006/wordml" xmlns:wps="http://schemas.microsoft.com/office/word/2010/wordprocessingShape" mc:Ignorable="w14 w15 w16se w16cid w16 w16cex w16sdtdh w16du wp14">
   <w:p>
     <w:pPr>
       <w:pStyle w:val="Header"/>
@@ -1409,8 +2498,245 @@
 </w:hdr>
 </file>
 
+<file path=word/numbering.xml><?xml version="1.0" encoding="utf-8"?>
+<w:numbering xmlns:wpc="http://schemas.microsoft.com/office/word/2010/wordprocessingCanvas" xmlns:cx="http://schemas.microsoft.com/office/drawing/2014/chartex" xmlns:cx1="http://schemas.microsoft.com/office/drawing/2015/9/8/chartex" xmlns:cx2="http://schemas.microsoft.com/office/drawing/2015/10/21/chartex" xmlns:cx3="http://schemas.microsoft.com/office/drawing/2016/5/9/chartex" xmlns:cx4="http://schemas.microsoft.com/office/drawing/2016/5/10/chartex" xmlns:cx5="http://schemas.microsoft.com/office/drawing/2016/5/11/chartex" xmlns:cx6="http://schemas.microsoft.com/office/drawing/2016/5/12/chartex" xmlns:cx7="http://schemas.microsoft.com/office/drawing/2016/5/13/chartex" xmlns:cx8="http://schemas.microsoft.com/office/drawing/2016/5/14/chartex" xmlns:mc="http://schemas.openxmlformats.org/markup-compatibility/2006" xmlns:aink="http://schemas.microsoft.com/office/drawing/2016/ink" xmlns:am3d="http://schemas.microsoft.com/office/drawing/2017/model3d" xmlns:o="urn:schemas-microsoft-com:office:office" xmlns:oel="http://schemas.microsoft.com/office/2019/extlst" xmlns:r="http://schemas.openxmlformats.org/officeDocument/2006/relationships" xmlns:m="http://schemas.openxmlformats.org/officeDocument/2006/math" xmlns:v="urn:schemas-microsoft-com:vml" xmlns:wp14="http://schemas.microsoft.com/office/word/2010/wordprocessingDrawing" xmlns:wp="http://schemas.openxmlformats.org/drawingml/2006/wordprocessingDrawing" xmlns:w10="urn:schemas-microsoft-com:office:word" xmlns:w="http://schemas.openxmlformats.org/wordprocessingml/2006/main" xmlns:w14="http://schemas.microsoft.com/office/word/2010/wordml" xmlns:w15="http://schemas.microsoft.com/office/word/2012/wordml" xmlns:w16cex="http://schemas.microsoft.com/office/word/2018/wordml/cex" xmlns:w16cid="http://schemas.microsoft.com/office/word/2016/wordml/cid" xmlns:w16="http://schemas.microsoft.com/office/word/2018/wordml" xmlns:w16du="http://schemas.microsoft.com/office/word/2023/wordml/word16du" xmlns:w16sdtdh="http://schemas.microsoft.com/office/word/2020/wordml/sdtdatahash" xmlns:w16se="http://schemas.microsoft.com/office/word/2015/wordml/symex" xmlns:wpg="http://schemas.microsoft.com/office/word/2010/wordprocessingGroup" xmlns:wpi="http://schemas.microsoft.com/office/word/2010/wordprocessingInk" xmlns:wne="http://schemas.microsoft.com/office/word/2006/wordml" xmlns:wps="http://schemas.microsoft.com/office/word/2010/wordprocessingShape" mc:Ignorable="w14 w15 w16se w16cid w16 w16cex w16sdtdh w16du wp14">
+  <w:abstractNum w:abstractNumId="0" w15:restartNumberingAfterBreak="0">
+    <w:nsid w:val="54AE6E13"/>
+    <w:multiLevelType w:val="hybridMultilevel"/>
+    <w:tmpl w:val="2CCAAB1E"/>
+    <w:lvl w:ilvl="0" w:tplc="866678A2">
+      <w:start w:val="1"/>
+      <w:numFmt w:val="bullet"/>
+      <w:lvlText w:val="-"/>
+      <w:lvlJc w:val="left"/>
+      <w:pPr>
+        <w:ind w:left="720" w:hanging="360"/>
+      </w:pPr>
+      <w:rPr>
+        <w:rFonts w:ascii="Rockwell" w:hAnsi="Rockwell" w:hint="default"/>
+      </w:rPr>
+    </w:lvl>
+    <w:lvl w:ilvl="1" w:tplc="08090003" w:tentative="1">
+      <w:start w:val="1"/>
+      <w:numFmt w:val="bullet"/>
+      <w:lvlText w:val="o"/>
+      <w:lvlJc w:val="left"/>
+      <w:pPr>
+        <w:ind w:left="1440" w:hanging="360"/>
+      </w:pPr>
+      <w:rPr>
+        <w:rFonts w:ascii="Courier New" w:hAnsi="Courier New" w:cs="Courier New" w:hint="default"/>
+      </w:rPr>
+    </w:lvl>
+    <w:lvl w:ilvl="2" w:tplc="08090005" w:tentative="1">
+      <w:start w:val="1"/>
+      <w:numFmt w:val="bullet"/>
+      <w:lvlText w:val=""/>
+      <w:lvlJc w:val="left"/>
+      <w:pPr>
+        <w:ind w:left="2160" w:hanging="360"/>
+      </w:pPr>
+      <w:rPr>
+        <w:rFonts w:ascii="Wingdings" w:hAnsi="Wingdings" w:hint="default"/>
+      </w:rPr>
+    </w:lvl>
+    <w:lvl w:ilvl="3" w:tplc="08090001" w:tentative="1">
+      <w:start w:val="1"/>
+      <w:numFmt w:val="bullet"/>
+      <w:lvlText w:val=""/>
+      <w:lvlJc w:val="left"/>
+      <w:pPr>
+        <w:ind w:left="2880" w:hanging="360"/>
+      </w:pPr>
+      <w:rPr>
+        <w:rFonts w:ascii="Symbol" w:hAnsi="Symbol" w:hint="default"/>
+      </w:rPr>
+    </w:lvl>
+    <w:lvl w:ilvl="4" w:tplc="08090003" w:tentative="1">
+      <w:start w:val="1"/>
+      <w:numFmt w:val="bullet"/>
+      <w:lvlText w:val="o"/>
+      <w:lvlJc w:val="left"/>
+      <w:pPr>
+        <w:ind w:left="3600" w:hanging="360"/>
+      </w:pPr>
+      <w:rPr>
+        <w:rFonts w:ascii="Courier New" w:hAnsi="Courier New" w:cs="Courier New" w:hint="default"/>
+      </w:rPr>
+    </w:lvl>
+    <w:lvl w:ilvl="5" w:tplc="08090005" w:tentative="1">
+      <w:start w:val="1"/>
+      <w:numFmt w:val="bullet"/>
+      <w:lvlText w:val=""/>
+      <w:lvlJc w:val="left"/>
+      <w:pPr>
+        <w:ind w:left="4320" w:hanging="360"/>
+      </w:pPr>
+      <w:rPr>
+        <w:rFonts w:ascii="Wingdings" w:hAnsi="Wingdings" w:hint="default"/>
+      </w:rPr>
+    </w:lvl>
+    <w:lvl w:ilvl="6" w:tplc="08090001" w:tentative="1">
+      <w:start w:val="1"/>
+      <w:numFmt w:val="bullet"/>
+      <w:lvlText w:val=""/>
+      <w:lvlJc w:val="left"/>
+      <w:pPr>
+        <w:ind w:left="5040" w:hanging="360"/>
+      </w:pPr>
+      <w:rPr>
+        <w:rFonts w:ascii="Symbol" w:hAnsi="Symbol" w:hint="default"/>
+      </w:rPr>
+    </w:lvl>
+    <w:lvl w:ilvl="7" w:tplc="08090003" w:tentative="1">
+      <w:start w:val="1"/>
+      <w:numFmt w:val="bullet"/>
+      <w:lvlText w:val="o"/>
+      <w:lvlJc w:val="left"/>
+      <w:pPr>
+        <w:ind w:left="5760" w:hanging="360"/>
+      </w:pPr>
+      <w:rPr>
+        <w:rFonts w:ascii="Courier New" w:hAnsi="Courier New" w:cs="Courier New" w:hint="default"/>
+      </w:rPr>
+    </w:lvl>
+    <w:lvl w:ilvl="8" w:tplc="08090005" w:tentative="1">
+      <w:start w:val="1"/>
+      <w:numFmt w:val="bullet"/>
+      <w:lvlText w:val=""/>
+      <w:lvlJc w:val="left"/>
+      <w:pPr>
+        <w:ind w:left="6480" w:hanging="360"/>
+      </w:pPr>
+      <w:rPr>
+        <w:rFonts w:ascii="Wingdings" w:hAnsi="Wingdings" w:hint="default"/>
+      </w:rPr>
+    </w:lvl>
+  </w:abstractNum>
+  <w:abstractNum w:abstractNumId="1" w15:restartNumberingAfterBreak="0">
+    <w:nsid w:val="7F286992"/>
+    <w:multiLevelType w:val="hybridMultilevel"/>
+    <w:tmpl w:val="A9B03FB2"/>
+    <w:lvl w:ilvl="0" w:tplc="866678A2">
+      <w:start w:val="1"/>
+      <w:numFmt w:val="bullet"/>
+      <w:lvlText w:val="-"/>
+      <w:lvlJc w:val="left"/>
+      <w:pPr>
+        <w:ind w:left="720" w:hanging="360"/>
+      </w:pPr>
+      <w:rPr>
+        <w:rFonts w:ascii="Rockwell" w:hAnsi="Rockwell" w:hint="default"/>
+      </w:rPr>
+    </w:lvl>
+    <w:lvl w:ilvl="1" w:tplc="08090003" w:tentative="1">
+      <w:start w:val="1"/>
+      <w:numFmt w:val="bullet"/>
+      <w:lvlText w:val="o"/>
+      <w:lvlJc w:val="left"/>
+      <w:pPr>
+        <w:ind w:left="1440" w:hanging="360"/>
+      </w:pPr>
+      <w:rPr>
+        <w:rFonts w:ascii="Courier New" w:hAnsi="Courier New" w:cs="Courier New" w:hint="default"/>
+      </w:rPr>
+    </w:lvl>
+    <w:lvl w:ilvl="2" w:tplc="08090005" w:tentative="1">
+      <w:start w:val="1"/>
+      <w:numFmt w:val="bullet"/>
+      <w:lvlText w:val=""/>
+      <w:lvlJc w:val="left"/>
+      <w:pPr>
+        <w:ind w:left="2160" w:hanging="360"/>
+      </w:pPr>
+      <w:rPr>
+        <w:rFonts w:ascii="Wingdings" w:hAnsi="Wingdings" w:hint="default"/>
+      </w:rPr>
+    </w:lvl>
+    <w:lvl w:ilvl="3" w:tplc="08090001" w:tentative="1">
+      <w:start w:val="1"/>
+      <w:numFmt w:val="bullet"/>
+      <w:lvlText w:val=""/>
+      <w:lvlJc w:val="left"/>
+      <w:pPr>
+        <w:ind w:left="2880" w:hanging="360"/>
+      </w:pPr>
+      <w:rPr>
+        <w:rFonts w:ascii="Symbol" w:hAnsi="Symbol" w:hint="default"/>
+      </w:rPr>
+    </w:lvl>
+    <w:lvl w:ilvl="4" w:tplc="08090003" w:tentative="1">
+      <w:start w:val="1"/>
+      <w:numFmt w:val="bullet"/>
+      <w:lvlText w:val="o"/>
+      <w:lvlJc w:val="left"/>
+      <w:pPr>
+        <w:ind w:left="3600" w:hanging="360"/>
+      </w:pPr>
+      <w:rPr>
+        <w:rFonts w:ascii="Courier New" w:hAnsi="Courier New" w:cs="Courier New" w:hint="default"/>
+      </w:rPr>
+    </w:lvl>
+    <w:lvl w:ilvl="5" w:tplc="08090005" w:tentative="1">
+      <w:start w:val="1"/>
+      <w:numFmt w:val="bullet"/>
+      <w:lvlText w:val=""/>
+      <w:lvlJc w:val="left"/>
+      <w:pPr>
+        <w:ind w:left="4320" w:hanging="360"/>
+      </w:pPr>
+      <w:rPr>
+        <w:rFonts w:ascii="Wingdings" w:hAnsi="Wingdings" w:hint="default"/>
+      </w:rPr>
+    </w:lvl>
+    <w:lvl w:ilvl="6" w:tplc="08090001" w:tentative="1">
+      <w:start w:val="1"/>
+      <w:numFmt w:val="bullet"/>
+      <w:lvlText w:val=""/>
+      <w:lvlJc w:val="left"/>
+      <w:pPr>
+        <w:ind w:left="5040" w:hanging="360"/>
+      </w:pPr>
+      <w:rPr>
+        <w:rFonts w:ascii="Symbol" w:hAnsi="Symbol" w:hint="default"/>
+      </w:rPr>
+    </w:lvl>
+    <w:lvl w:ilvl="7" w:tplc="08090003" w:tentative="1">
+      <w:start w:val="1"/>
+      <w:numFmt w:val="bullet"/>
+      <w:lvlText w:val="o"/>
+      <w:lvlJc w:val="left"/>
+      <w:pPr>
+        <w:ind w:left="5760" w:hanging="360"/>
+      </w:pPr>
+      <w:rPr>
+        <w:rFonts w:ascii="Courier New" w:hAnsi="Courier New" w:cs="Courier New" w:hint="default"/>
+      </w:rPr>
+    </w:lvl>
+    <w:lvl w:ilvl="8" w:tplc="08090005" w:tentative="1">
+      <w:start w:val="1"/>
+      <w:numFmt w:val="bullet"/>
+      <w:lvlText w:val=""/>
+      <w:lvlJc w:val="left"/>
+      <w:pPr>
+        <w:ind w:left="6480" w:hanging="360"/>
+      </w:pPr>
+      <w:rPr>
+        <w:rFonts w:ascii="Wingdings" w:hAnsi="Wingdings" w:hint="default"/>
+      </w:rPr>
+    </w:lvl>
+  </w:abstractNum>
+  <w:num w:numId="1" w16cid:durableId="1911500602">
+    <w:abstractNumId w:val="1"/>
+  </w:num>
+  <w:num w:numId="2" w16cid:durableId="732698393">
+    <w:abstractNumId w:val="0"/>
+  </w:num>
+</w:numbering>
+</file>
+
 <file path=word/styles.xml><?xml version="1.0" encoding="utf-8"?>
-<w:styles xmlns:mc="http://schemas.openxmlformats.org/markup-compatibility/2006" xmlns:r="http://schemas.openxmlformats.org/officeDocument/2006/relationships" xmlns:w="http://schemas.openxmlformats.org/wordprocessingml/2006/main" xmlns:w14="http://schemas.microsoft.com/office/word/2010/wordml" xmlns:w15="http://schemas.microsoft.com/office/word/2012/wordml" xmlns:w16cex="http://schemas.microsoft.com/office/word/2018/wordml/cex" xmlns:w16cid="http://schemas.microsoft.com/office/word/2016/wordml/cid" xmlns:w16="http://schemas.microsoft.com/office/word/2018/wordml" xmlns:w16sdtdh="http://schemas.microsoft.com/office/word/2020/wordml/sdtdatahash" xmlns:w16se="http://schemas.microsoft.com/office/word/2015/wordml/symex" mc:Ignorable="w14 w15 w16se w16cid w16 w16cex w16sdtdh">
+<w:styles xmlns:mc="http://schemas.openxmlformats.org/markup-compatibility/2006" xmlns:r="http://schemas.openxmlformats.org/officeDocument/2006/relationships" xmlns:w="http://schemas.openxmlformats.org/wordprocessingml/2006/main" xmlns:w14="http://schemas.microsoft.com/office/word/2010/wordml" xmlns:w15="http://schemas.microsoft.com/office/word/2012/wordml" xmlns:w16cex="http://schemas.microsoft.com/office/word/2018/wordml/cex" xmlns:w16cid="http://schemas.microsoft.com/office/word/2016/wordml/cid" xmlns:w16="http://schemas.microsoft.com/office/word/2018/wordml" xmlns:w16du="http://schemas.microsoft.com/office/word/2023/wordml/word16du" xmlns:w16sdtdh="http://schemas.microsoft.com/office/word/2020/wordml/sdtdatahash" xmlns:w16se="http://schemas.microsoft.com/office/word/2015/wordml/symex" mc:Ignorable="w14 w15 w16se w16cid w16 w16cex w16sdtdh w16du">
   <w:docDefaults>
     <w:rPrDefault>
       <w:rPr>
@@ -2435,6 +3761,44 @@
       <w:ind w:left="440"/>
     </w:pPr>
   </w:style>
+  <w:style w:type="table" w:styleId="TableGrid">
+    <w:name w:val="Table Grid"/>
+    <w:basedOn w:val="TableNormal"/>
+    <w:uiPriority w:val="39"/>
+    <w:rsid w:val="006E01D4"/>
+    <w:pPr>
+      <w:spacing w:after="0" w:line="240" w:lineRule="auto"/>
+    </w:pPr>
+    <w:tblPr>
+      <w:tblBorders>
+        <w:top w:val="single" w:sz="4" w:space="0" w:color="auto"/>
+        <w:left w:val="single" w:sz="4" w:space="0" w:color="auto"/>
+        <w:bottom w:val="single" w:sz="4" w:space="0" w:color="auto"/>
+        <w:right w:val="single" w:sz="4" w:space="0" w:color="auto"/>
+        <w:insideH w:val="single" w:sz="4" w:space="0" w:color="auto"/>
+        <w:insideV w:val="single" w:sz="4" w:space="0" w:color="auto"/>
+      </w:tblBorders>
+    </w:tblPr>
+  </w:style>
+  <w:style w:type="paragraph" w:styleId="Caption">
+    <w:name w:val="caption"/>
+    <w:basedOn w:val="Normal"/>
+    <w:next w:val="Normal"/>
+    <w:uiPriority w:val="35"/>
+    <w:unhideWhenUsed/>
+    <w:qFormat/>
+    <w:rsid w:val="002032E9"/>
+    <w:pPr>
+      <w:spacing w:after="200" w:line="240" w:lineRule="auto"/>
+    </w:pPr>
+    <w:rPr>
+      <w:i/>
+      <w:iCs/>
+      <w:color w:val="0E2841" w:themeColor="text2"/>
+      <w:sz w:val="18"/>
+      <w:szCs w:val="18"/>
+    </w:rPr>
+  </w:style>
 </w:styles>
 </file>
 

</xml_diff>

<commit_message>
Complete initial plan section and flowchart
</commit_message>
<xml_diff>
--- a/CMB114 Plasser Coursework.docx
+++ b/CMB114 Plasser Coursework.docx
@@ -1353,13 +1353,8 @@
             <w:r>
               <w:t>The user should give both the orbital shape (</w:t>
             </w:r>
-            <w:proofErr w:type="gramStart"/>
-            <w:r>
-              <w:t>principle</w:t>
-            </w:r>
-            <w:proofErr w:type="gramEnd"/>
-            <w:r>
-              <w:t xml:space="preserve"> quantum number, and </w:t>
+            <w:r>
+              <w:t xml:space="preserve">principle quantum number, and </w:t>
             </w:r>
             <w:r>
               <w:t xml:space="preserve">angular momentum) and a visual representation of the orbital. </w:t>
@@ -1823,7 +1818,7 @@
                               <w:rPr>
                                 <w:noProof/>
                               </w:rPr>
-                              <w:t>2</w:t>
+                              <w:t>1</w:t>
                             </w:r>
                             <w:r>
                               <w:fldChar w:fldCharType="end"/>
@@ -1861,7 +1856,7 @@
                 <v:stroke joinstyle="miter"/>
                 <v:path gradientshapeok="t" o:connecttype="rect"/>
               </v:shapetype>
-              <v:shape id="Text Box 1" o:spid="_x0000_s1026" type="#_x0000_t202" style="position:absolute;margin-left:400.1pt;margin-top:614.05pt;width:451.3pt;height:.05pt;z-index:251663360;visibility:visible;mso-wrap-style:square;mso-wrap-distance-left:9pt;mso-wrap-distance-top:0;mso-wrap-distance-right:9pt;mso-wrap-distance-bottom:0;mso-position-horizontal:right;mso-position-horizontal-relative:margin;mso-position-vertical:absolute;mso-position-vertical-relative:text;v-text-anchor:top" o:gfxdata="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" stroked="f">
+              <v:shape id="Text Box 1" o:spid="_x0000_s1026" type="#_x0000_t202" style="position:absolute;margin-left:400.1pt;margin-top:614.05pt;width:451.3pt;height:.05pt;z-index:251663360;visibility:visible;mso-wrap-style:square;mso-wrap-distance-left:9pt;mso-wrap-distance-top:0;mso-wrap-distance-right:9pt;mso-wrap-distance-bottom:0;mso-position-horizontal:right;mso-position-horizontal-relative:margin;mso-position-vertical:absolute;mso-position-vertical-relative:text;v-text-anchor:top" o:gfxdata="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" stroked="f">
                 <v:textbox style="mso-fit-shape-to-text:t" inset="0,0,0,0">
                   <w:txbxContent>
                     <w:p>
@@ -1889,7 +1884,7 @@
                         <w:rPr>
                           <w:noProof/>
                         </w:rPr>
-                        <w:t>2</w:t>
+                        <w:t>1</w:t>
                       </w:r>
                       <w:r>
                         <w:fldChar w:fldCharType="end"/>
@@ -1981,7 +1976,7 @@
                               <w:rPr>
                                 <w:noProof/>
                               </w:rPr>
-                              <w:t>1</w:t>
+                              <w:t>2</w:t>
                             </w:r>
                             <w:r>
                               <w:fldChar w:fldCharType="end"/>
@@ -2006,7 +2001,7 @@
           </mc:Choice>
           <mc:Fallback>
             <w:pict>
-              <v:shape w14:anchorId="12CD6373" id="_x0000_s1027" type="#_x0000_t202" style="position:absolute;margin-left:400.1pt;margin-top:310.65pt;width:451.3pt;height:.05pt;z-index:251661312;visibility:visible;mso-wrap-style:square;mso-wrap-distance-left:9pt;mso-wrap-distance-top:0;mso-wrap-distance-right:9pt;mso-wrap-distance-bottom:0;mso-position-horizontal:right;mso-position-horizontal-relative:margin;mso-position-vertical:absolute;mso-position-vertical-relative:text;v-text-anchor:top" o:gfxdata="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" stroked="f">
+              <v:shape w14:anchorId="12CD6373" id="_x0000_s1027" type="#_x0000_t202" style="position:absolute;margin-left:400.1pt;margin-top:310.65pt;width:451.3pt;height:.05pt;z-index:251661312;visibility:visible;mso-wrap-style:square;mso-wrap-distance-left:9pt;mso-wrap-distance-top:0;mso-wrap-distance-right:9pt;mso-wrap-distance-bottom:0;mso-position-horizontal:right;mso-position-horizontal-relative:margin;mso-position-vertical:absolute;mso-position-vertical-relative:text;v-text-anchor:top" o:gfxdata="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" stroked="f">
                 <v:textbox style="mso-fit-shape-to-text:t" inset="0,0,0,0">
                   <w:txbxContent>
                     <w:p>
@@ -2034,7 +2029,7 @@
                         <w:rPr>
                           <w:noProof/>
                         </w:rPr>
-                        <w:t>1</w:t>
+                        <w:t>2</w:t>
                       </w:r>
                       <w:r>
                         <w:fldChar w:fldCharType="end"/>
@@ -2233,7 +2228,255 @@
     </w:p>
     <w:p>
       <w:r>
-        <w:t>[Flowchart showing over process for code to follow]</w:t>
+        <w:t xml:space="preserve">Before coding starts, </w:t>
+      </w:r>
+      <w:r>
+        <w:t>planning</w:t>
+      </w:r>
+      <w:r>
+        <w:t xml:space="preserve"> out the steps to </w:t>
+      </w:r>
+      <w:r>
+        <w:t>produce the required output and goals</w:t>
+      </w:r>
+      <w:r>
+        <w:t xml:space="preserve"> is essential</w:t>
+      </w:r>
+      <w:r>
+        <w:t xml:space="preserve">. To do this effectively, a flowchart has been used to plan the basic processes and any key points or functions within the </w:t>
+      </w:r>
+      <w:r>
+        <w:t xml:space="preserve">process, which will then be broken down further into proposed pseudocode </w:t>
+      </w:r>
+      <w:r>
+        <w:t xml:space="preserve">for each key step which can be exampled in further </w:t>
+      </w:r>
+      <w:r>
+        <w:t>detail</w:t>
+      </w:r>
+      <w:r>
+        <w:t xml:space="preserve">, </w:t>
+      </w:r>
+      <w:r>
+        <w:t xml:space="preserve">explaining, and describing the </w:t>
+      </w:r>
+      <w:r>
+        <w:t>methods and techniques used</w:t>
+      </w:r>
+      <w:r>
+        <w:t xml:space="preserve">. </w:t>
+      </w:r>
+    </w:p>
+    <w:p>
+      <w:r>
+        <w:t xml:space="preserve">The following flowchart shows the overall steps </w:t>
+      </w:r>
+      <w:r>
+        <w:t>that</w:t>
+      </w:r>
+      <w:r>
+        <w:t xml:space="preserve"> will be followed</w:t>
+      </w:r>
+      <w:r>
+        <w:t xml:space="preserve">, as well as separate functions. This flowchart can also be used as a structure for the cod </w:t>
+      </w:r>
+      <w:r>
+        <w:t>layout</w:t>
+      </w:r>
+      <w:r>
+        <w:t>. I</w:t>
+      </w:r>
+      <w:r>
+        <w:t xml:space="preserve">t shows what processes and functions </w:t>
+      </w:r>
+      <w:r>
+        <w:t>need to be completed for the following selections of code to work. For example</w:t>
+      </w:r>
+      <w:r>
+        <w:t>,</w:t>
+      </w:r>
+      <w:r>
+        <w:t xml:space="preserve"> the GUI must be used to get the </w:t>
+      </w:r>
+      <w:r>
+        <w:t>users'</w:t>
+      </w:r>
+      <w:r>
+        <w:t xml:space="preserve"> inputs before calculating the </w:t>
+      </w:r>
+      <w:r>
+        <w:t xml:space="preserve">electron distributions, even if default values are set within the code for any constants or variables. </w:t>
+      </w:r>
+    </w:p>
+    <w:p>
+      <w:pPr>
+        <w:keepNext/>
+      </w:pPr>
+      <w:r>
+        <w:lastRenderedPageBreak/>
+        <w:t xml:space="preserve">  </w:t>
+      </w:r>
+      <w:r>
+        <w:rPr>
+          <w:noProof/>
+        </w:rPr>
+        <w:drawing>
+          <wp:inline distT="0" distB="0" distL="0" distR="0" wp14:anchorId="60EC52DC" wp14:editId="2A677376">
+            <wp:extent cx="5731510" cy="8107045"/>
+            <wp:effectExtent l="0" t="0" r="2540" b="8255"/>
+            <wp:docPr id="769658189" name="Picture 1" descr="A diagram of a flowchart&#10;&#10;Description automatically generated"/>
+            <wp:cNvGraphicFramePr>
+              <a:graphicFrameLocks xmlns:a="http://schemas.openxmlformats.org/drawingml/2006/main" noChangeAspect="1"/>
+            </wp:cNvGraphicFramePr>
+            <a:graphic xmlns:a="http://schemas.openxmlformats.org/drawingml/2006/main">
+              <a:graphicData uri="http://schemas.openxmlformats.org/drawingml/2006/picture">
+                <pic:pic xmlns:pic="http://schemas.openxmlformats.org/drawingml/2006/picture">
+                  <pic:nvPicPr>
+                    <pic:cNvPr id="769658189" name="Picture 1" descr="A diagram of a flowchart&#10;&#10;Description automatically generated"/>
+                    <pic:cNvPicPr/>
+                  </pic:nvPicPr>
+                  <pic:blipFill>
+                    <a:blip r:embed="rId10">
+                      <a:extLst>
+                        <a:ext uri="{28A0092B-C50C-407E-A947-70E740481C1C}">
+                          <a14:useLocalDpi xmlns:a14="http://schemas.microsoft.com/office/drawing/2010/main" val="0"/>
+                        </a:ext>
+                      </a:extLst>
+                    </a:blip>
+                    <a:stretch>
+                      <a:fillRect/>
+                    </a:stretch>
+                  </pic:blipFill>
+                  <pic:spPr>
+                    <a:xfrm>
+                      <a:off x="0" y="0"/>
+                      <a:ext cx="5731510" cy="8107045"/>
+                    </a:xfrm>
+                    <a:prstGeom prst="rect">
+                      <a:avLst/>
+                    </a:prstGeom>
+                  </pic:spPr>
+                </pic:pic>
+              </a:graphicData>
+            </a:graphic>
+          </wp:inline>
+        </w:drawing>
+      </w:r>
+    </w:p>
+    <w:p>
+      <w:pPr>
+        <w:pStyle w:val="Caption"/>
+      </w:pPr>
+      <w:r>
+        <w:t xml:space="preserve">Figure </w:t>
+      </w:r>
+      <w:r>
+        <w:fldChar w:fldCharType="begin"/>
+      </w:r>
+      <w:r>
+        <w:instrText xml:space="preserve"> SEQ Figure \* ARABIC </w:instrText>
+      </w:r>
+      <w:r>
+        <w:fldChar w:fldCharType="separate"/>
+      </w:r>
+      <w:r>
+        <w:rPr>
+          <w:noProof/>
+        </w:rPr>
+        <w:t>3</w:t>
+      </w:r>
+      <w:r>
+        <w:fldChar w:fldCharType="end"/>
+      </w:r>
+      <w:r>
+        <w:t>. A flowchart showing the overall structure and key points for the final code to roughly follow.</w:t>
+      </w:r>
+    </w:p>
+    <w:p>
+      <w:r>
+        <w:lastRenderedPageBreak/>
+        <w:t>Now, that an initial plan has been compl</w:t>
+      </w:r>
+      <w:r>
+        <w:t>eted, the key points should be planned in further detail, in pseudocode.</w:t>
+      </w:r>
+      <w:r>
+        <w:t xml:space="preserve"> The specific areas </w:t>
+      </w:r>
+      <w:r>
+        <w:t>that</w:t>
+      </w:r>
+      <w:r>
+        <w:t xml:space="preserve"> should be planned in greater detail are:</w:t>
+      </w:r>
+    </w:p>
+    <w:p>
+      <w:pPr>
+        <w:pStyle w:val="ListParagraph"/>
+        <w:numPr>
+          <w:ilvl w:val="0"/>
+          <w:numId w:val="1"/>
+        </w:numPr>
+      </w:pPr>
+      <w:r>
+        <w:t>Input and Output GUIs.</w:t>
+      </w:r>
+    </w:p>
+    <w:p>
+      <w:pPr>
+        <w:pStyle w:val="ListParagraph"/>
+        <w:numPr>
+          <w:ilvl w:val="0"/>
+          <w:numId w:val="1"/>
+        </w:numPr>
+      </w:pPr>
+      <w:r>
+        <w:t>Opening and storing the image file of the rendered molecule.</w:t>
+      </w:r>
+    </w:p>
+    <w:p>
+      <w:pPr>
+        <w:pStyle w:val="ListParagraph"/>
+        <w:numPr>
+          <w:ilvl w:val="0"/>
+          <w:numId w:val="1"/>
+        </w:numPr>
+      </w:pPr>
+      <w:r>
+        <w:t xml:space="preserve">Calculating the </w:t>
+      </w:r>
+      <w:r>
+        <w:t>electron distribution</w:t>
+      </w:r>
+    </w:p>
+    <w:p>
+      <w:pPr>
+        <w:pStyle w:val="ListParagraph"/>
+        <w:numPr>
+          <w:ilvl w:val="0"/>
+          <w:numId w:val="1"/>
+        </w:numPr>
+      </w:pPr>
+      <w:r>
+        <w:t>Plotting the electron distribution in a 1D graphical format.</w:t>
+      </w:r>
+    </w:p>
+    <w:p>
+      <w:pPr>
+        <w:pStyle w:val="ListParagraph"/>
+        <w:numPr>
+          <w:ilvl w:val="0"/>
+          <w:numId w:val="1"/>
+        </w:numPr>
+      </w:pPr>
+      <w:r>
+        <w:t xml:space="preserve">Plotting the electron distribution in a </w:t>
+      </w:r>
+      <w:r>
+        <w:t>2</w:t>
+      </w:r>
+      <w:r>
+        <w:t>D graphical format.</w:t>
       </w:r>
     </w:p>
     <w:p>
@@ -2330,15 +2573,7 @@
     </w:p>
     <w:p>
       <w:r>
-        <w:t xml:space="preserve">[Summary of the goals the code is tested against, should be </w:t>
-      </w:r>
-      <w:proofErr w:type="gramStart"/>
-      <w:r>
-        <w:t>similar to</w:t>
-      </w:r>
-      <w:proofErr w:type="gramEnd"/>
-      <w:r>
-        <w:t xml:space="preserve"> the aims]</w:t>
+        <w:t>[Summary of the goals the code is tested against, should be similar to the aims]</w:t>
       </w:r>
     </w:p>
     <w:p/>
@@ -2416,7 +2651,7 @@
       <w:bookmarkEnd w:id="12"/>
     </w:p>
     <w:sectPr>
-      <w:headerReference w:type="default" r:id="rId10"/>
+      <w:headerReference w:type="default" r:id="rId11"/>
       <w:pgSz w:w="11906" w:h="16838"/>
       <w:pgMar w:top="1440" w:right="1440" w:bottom="1440" w:left="1440" w:header="708" w:footer="708" w:gutter="0"/>
       <w:cols w:space="708"/>

</xml_diff>

<commit_message>
Detailled Planning - Handing Image Files: Completed
</commit_message>
<xml_diff>
--- a/CMB114 Plasser Coursework.docx
+++ b/CMB114 Plasser Coursework.docx
@@ -562,7 +562,7 @@
                 <w:noProof/>
                 <w:webHidden/>
               </w:rPr>
-              <w:t>4</w:t>
+              <w:t>5</w:t>
             </w:r>
             <w:r>
               <w:rPr>
@@ -634,7 +634,7 @@
                 <w:noProof/>
                 <w:webHidden/>
               </w:rPr>
-              <w:t>4</w:t>
+              <w:t>5</w:t>
             </w:r>
             <w:r>
               <w:rPr>
@@ -706,7 +706,7 @@
                 <w:noProof/>
                 <w:webHidden/>
               </w:rPr>
-              <w:t>4</w:t>
+              <w:t>5</w:t>
             </w:r>
             <w:r>
               <w:rPr>
@@ -778,7 +778,7 @@
                 <w:noProof/>
                 <w:webHidden/>
               </w:rPr>
-              <w:t>4</w:t>
+              <w:t>5</w:t>
             </w:r>
             <w:r>
               <w:rPr>
@@ -850,7 +850,7 @@
                 <w:noProof/>
                 <w:webHidden/>
               </w:rPr>
-              <w:t>4</w:t>
+              <w:t>5</w:t>
             </w:r>
             <w:r>
               <w:rPr>
@@ -922,7 +922,7 @@
                 <w:noProof/>
                 <w:webHidden/>
               </w:rPr>
-              <w:t>4</w:t>
+              <w:t>5</w:t>
             </w:r>
             <w:r>
               <w:rPr>
@@ -994,7 +994,7 @@
                 <w:noProof/>
                 <w:webHidden/>
               </w:rPr>
-              <w:t>4</w:t>
+              <w:t>5</w:t>
             </w:r>
             <w:r>
               <w:rPr>
@@ -2269,61 +2269,164 @@
     </w:p>
     <w:p>
       <w:r>
-        <w:t xml:space="preserve">The following flowchart shows the overall steps </w:t>
-      </w:r>
-      <w:r>
-        <w:t>that</w:t>
-      </w:r>
-      <w:r>
-        <w:t xml:space="preserve"> will be followed</w:t>
-      </w:r>
-      <w:r>
-        <w:t xml:space="preserve">, as well as separate functions. This flowchart can also be used as a structure for the cod </w:t>
-      </w:r>
-      <w:r>
-        <w:t>layout</w:t>
-      </w:r>
-      <w:r>
-        <w:t>. I</w:t>
-      </w:r>
-      <w:r>
-        <w:t xml:space="preserve">t shows what processes and functions </w:t>
-      </w:r>
-      <w:r>
-        <w:t>need to be completed for the following selections of code to work. For example</w:t>
-      </w:r>
-      <w:r>
-        <w:t>,</w:t>
-      </w:r>
-      <w:r>
-        <w:t xml:space="preserve"> the GUI must be used to get the </w:t>
-      </w:r>
-      <w:r>
-        <w:t>users'</w:t>
-      </w:r>
-      <w:r>
-        <w:t xml:space="preserve"> inputs before calculating the </w:t>
-      </w:r>
-      <w:r>
-        <w:t xml:space="preserve">electron distributions, even if default values are set within the code for any constants or variables. </w:t>
-      </w:r>
-    </w:p>
-    <w:p>
-      <w:pPr>
-        <w:keepNext/>
-      </w:pPr>
-      <w:r>
-        <w:lastRenderedPageBreak/>
-        <w:t xml:space="preserve">  </w:t>
+        <w:rPr>
+          <w:noProof/>
+        </w:rPr>
+        <mc:AlternateContent>
+          <mc:Choice Requires="wps">
+            <w:drawing>
+              <wp:anchor distT="0" distB="0" distL="114300" distR="114300" simplePos="0" relativeHeight="251666432" behindDoc="0" locked="0" layoutInCell="1" allowOverlap="1" wp14:anchorId="7DDB4529" wp14:editId="2A05ECB1">
+                <wp:simplePos x="0" y="0"/>
+                <wp:positionH relativeFrom="margin">
+                  <wp:align>left</wp:align>
+                </wp:positionH>
+                <wp:positionV relativeFrom="paragraph">
+                  <wp:posOffset>6942388</wp:posOffset>
+                </wp:positionV>
+                <wp:extent cx="6141720" cy="635"/>
+                <wp:effectExtent l="0" t="0" r="0" b="0"/>
+                <wp:wrapTopAndBottom/>
+                <wp:docPr id="2047654443" name="Text Box 1"/>
+                <wp:cNvGraphicFramePr/>
+                <a:graphic xmlns:a="http://schemas.openxmlformats.org/drawingml/2006/main">
+                  <a:graphicData uri="http://schemas.microsoft.com/office/word/2010/wordprocessingShape">
+                    <wps:wsp>
+                      <wps:cNvSpPr txBox="1"/>
+                      <wps:spPr>
+                        <a:xfrm>
+                          <a:off x="0" y="0"/>
+                          <a:ext cx="6141720" cy="635"/>
+                        </a:xfrm>
+                        <a:prstGeom prst="rect">
+                          <a:avLst/>
+                        </a:prstGeom>
+                        <a:solidFill>
+                          <a:prstClr val="white"/>
+                        </a:solidFill>
+                        <a:ln>
+                          <a:noFill/>
+                        </a:ln>
+                      </wps:spPr>
+                      <wps:txbx>
+                        <w:txbxContent>
+                          <w:p>
+                            <w:pPr>
+                              <w:pStyle w:val="Caption"/>
+                              <w:rPr>
+                                <w:sz w:val="22"/>
+                                <w:szCs w:val="22"/>
+                              </w:rPr>
+                            </w:pPr>
+                            <w:r>
+                              <w:t xml:space="preserve">Figure </w:t>
+                            </w:r>
+                            <w:r>
+                              <w:fldChar w:fldCharType="begin"/>
+                            </w:r>
+                            <w:r>
+                              <w:instrText xml:space="preserve"> SEQ Figure \* ARABIC </w:instrText>
+                            </w:r>
+                            <w:r>
+                              <w:fldChar w:fldCharType="separate"/>
+                            </w:r>
+                            <w:r>
+                              <w:rPr>
+                                <w:noProof/>
+                              </w:rPr>
+                              <w:t>3</w:t>
+                            </w:r>
+                            <w:r>
+                              <w:fldChar w:fldCharType="end"/>
+                            </w:r>
+                            <w:r>
+                              <w:t xml:space="preserve">. </w:t>
+                            </w:r>
+                            <w:r>
+                              <w:t>A flowchart showing the overall structure and key points for the final code to roughly follow.</w:t>
+                            </w:r>
+                          </w:p>
+                        </w:txbxContent>
+                      </wps:txbx>
+                      <wps:bodyPr rot="0" spcFirstLastPara="0" vertOverflow="overflow" horzOverflow="overflow" vert="horz" wrap="square" lIns="0" tIns="0" rIns="0" bIns="0" numCol="1" spcCol="0" rtlCol="0" fromWordArt="0" anchor="t" anchorCtr="0" forceAA="0" compatLnSpc="1">
+                        <a:prstTxWarp prst="textNoShape">
+                          <a:avLst/>
+                        </a:prstTxWarp>
+                        <a:spAutoFit/>
+                      </wps:bodyPr>
+                    </wps:wsp>
+                  </a:graphicData>
+                </a:graphic>
+                <wp14:sizeRelH relativeFrom="margin">
+                  <wp14:pctWidth>0</wp14:pctWidth>
+                </wp14:sizeRelH>
+              </wp:anchor>
+            </w:drawing>
+          </mc:Choice>
+          <mc:Fallback>
+            <w:pict>
+              <v:shape w14:anchorId="7DDB4529" id="_x0000_s1028" type="#_x0000_t202" style="position:absolute;margin-left:0;margin-top:546.65pt;width:483.6pt;height:.05pt;z-index:251666432;visibility:visible;mso-wrap-style:square;mso-width-percent:0;mso-wrap-distance-left:9pt;mso-wrap-distance-top:0;mso-wrap-distance-right:9pt;mso-wrap-distance-bottom:0;mso-position-horizontal:left;mso-position-horizontal-relative:margin;mso-position-vertical:absolute;mso-position-vertical-relative:text;mso-width-percent:0;mso-width-relative:margin;v-text-anchor:top" o:gfxdata="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" stroked="f">
+                <v:textbox style="mso-fit-shape-to-text:t" inset="0,0,0,0">
+                  <w:txbxContent>
+                    <w:p>
+                      <w:pPr>
+                        <w:pStyle w:val="Caption"/>
+                        <w:rPr>
+                          <w:sz w:val="22"/>
+                          <w:szCs w:val="22"/>
+                        </w:rPr>
+                      </w:pPr>
+                      <w:r>
+                        <w:t xml:space="preserve">Figure </w:t>
+                      </w:r>
+                      <w:r>
+                        <w:fldChar w:fldCharType="begin"/>
+                      </w:r>
+                      <w:r>
+                        <w:instrText xml:space="preserve"> SEQ Figure \* ARABIC </w:instrText>
+                      </w:r>
+                      <w:r>
+                        <w:fldChar w:fldCharType="separate"/>
+                      </w:r>
+                      <w:r>
+                        <w:rPr>
+                          <w:noProof/>
+                        </w:rPr>
+                        <w:t>3</w:t>
+                      </w:r>
+                      <w:r>
+                        <w:fldChar w:fldCharType="end"/>
+                      </w:r>
+                      <w:r>
+                        <w:t xml:space="preserve">. </w:t>
+                      </w:r>
+                      <w:r>
+                        <w:t>A flowchart showing the overall structure and key points for the final code to roughly follow.</w:t>
+                      </w:r>
+                    </w:p>
+                  </w:txbxContent>
+                </v:textbox>
+                <w10:wrap type="topAndBottom" anchorx="margin"/>
+              </v:shape>
+            </w:pict>
+          </mc:Fallback>
+        </mc:AlternateContent>
       </w:r>
       <w:r>
         <w:rPr>
           <w:noProof/>
         </w:rPr>
         <w:drawing>
-          <wp:inline distT="0" distB="0" distL="0" distR="0" wp14:anchorId="60EC52DC" wp14:editId="2A677376">
-            <wp:extent cx="5731510" cy="8107045"/>
-            <wp:effectExtent l="0" t="0" r="2540" b="8255"/>
+          <wp:anchor distT="0" distB="0" distL="114300" distR="114300" simplePos="0" relativeHeight="251664384" behindDoc="0" locked="0" layoutInCell="1" allowOverlap="1" wp14:anchorId="1E193343" wp14:editId="4055FC38">
+            <wp:simplePos x="0" y="0"/>
+            <wp:positionH relativeFrom="margin">
+              <wp:align>left</wp:align>
+            </wp:positionH>
+            <wp:positionV relativeFrom="paragraph">
+              <wp:posOffset>922020</wp:posOffset>
+            </wp:positionV>
+            <wp:extent cx="4345305" cy="6146165"/>
+            <wp:effectExtent l="0" t="0" r="0" b="6985"/>
+            <wp:wrapTopAndBottom/>
             <wp:docPr id="769658189" name="Picture 1" descr="A diagram of a flowchart&#10;&#10;Description automatically generated"/>
             <wp:cNvGraphicFramePr>
               <a:graphicFrameLocks xmlns:a="http://schemas.openxmlformats.org/drawingml/2006/main" noChangeAspect="1"/>
@@ -2336,7 +2439,7 @@
                     <pic:cNvPicPr/>
                   </pic:nvPicPr>
                   <pic:blipFill>
-                    <a:blip r:embed="rId10">
+                    <a:blip r:embed="rId10" cstate="print">
                       <a:extLst>
                         <a:ext uri="{28A0092B-C50C-407E-A947-70E740481C1C}">
                           <a14:useLocalDpi xmlns:a14="http://schemas.microsoft.com/office/drawing/2010/main" val="0"/>
@@ -2350,7 +2453,7 @@
                   <pic:spPr>
                     <a:xfrm>
                       <a:off x="0" y="0"/>
-                      <a:ext cx="5731510" cy="8107045"/>
+                      <a:ext cx="4345305" cy="6146165"/>
                     </a:xfrm>
                     <a:prstGeom prst="rect">
                       <a:avLst/>
@@ -2359,42 +2462,66 @@
                 </pic:pic>
               </a:graphicData>
             </a:graphic>
-          </wp:inline>
+            <wp14:sizeRelH relativeFrom="margin">
+              <wp14:pctWidth>0</wp14:pctWidth>
+            </wp14:sizeRelH>
+            <wp14:sizeRelV relativeFrom="margin">
+              <wp14:pctHeight>0</wp14:pctHeight>
+            </wp14:sizeRelV>
+          </wp:anchor>
         </w:drawing>
+      </w:r>
+      <w:r>
+        <w:t xml:space="preserve">The following flowchart shows the overall steps </w:t>
+      </w:r>
+      <w:r>
+        <w:t>that</w:t>
+      </w:r>
+      <w:r>
+        <w:t xml:space="preserve"> will be followed</w:t>
+      </w:r>
+      <w:r>
+        <w:t xml:space="preserve">, as well as separate functions. This flowchart can also be used as a structure for the cod </w:t>
+      </w:r>
+      <w:r>
+        <w:t>layout</w:t>
+      </w:r>
+      <w:r>
+        <w:t>. I</w:t>
+      </w:r>
+      <w:r>
+        <w:t xml:space="preserve">t shows what processes and functions </w:t>
+      </w:r>
+      <w:r>
+        <w:t>need to be completed for the following selections of code to work. For example</w:t>
+      </w:r>
+      <w:r>
+        <w:t>,</w:t>
+      </w:r>
+      <w:r>
+        <w:t xml:space="preserve"> the GUI must be used to get the </w:t>
+      </w:r>
+      <w:r>
+        <w:t>users'</w:t>
+      </w:r>
+      <w:r>
+        <w:t xml:space="preserve"> inputs before calculating the </w:t>
+      </w:r>
+      <w:r>
+        <w:t xml:space="preserve">electron distributions, even if default values are set within the code for any constants or variables. </w:t>
       </w:r>
     </w:p>
     <w:p>
       <w:pPr>
-        <w:pStyle w:val="Caption"/>
+        <w:keepNext/>
       </w:pPr>
       <w:r>
-        <w:t xml:space="preserve">Figure </w:t>
-      </w:r>
-      <w:r>
-        <w:fldChar w:fldCharType="begin"/>
-      </w:r>
-      <w:r>
-        <w:instrText xml:space="preserve"> SEQ Figure \* ARABIC </w:instrText>
-      </w:r>
-      <w:r>
-        <w:fldChar w:fldCharType="separate"/>
-      </w:r>
-      <w:r>
-        <w:rPr>
-          <w:noProof/>
-        </w:rPr>
-        <w:t>3</w:t>
-      </w:r>
-      <w:r>
-        <w:fldChar w:fldCharType="end"/>
-      </w:r>
-      <w:r>
-        <w:t>. A flowchart showing the overall structure and key points for the final code to roughly follow.</w:t>
+        <w:lastRenderedPageBreak/>
+        <w:t xml:space="preserve"> </w:t>
       </w:r>
     </w:p>
     <w:p>
       <w:r>
-        <w:lastRenderedPageBreak/>
         <w:t>Now, that an initial plan has been compl</w:t>
       </w:r>
       <w:r>
@@ -2470,13 +2597,7 @@
         </w:numPr>
       </w:pPr>
       <w:r>
-        <w:t xml:space="preserve">Plotting the electron distribution in a </w:t>
-      </w:r>
-      <w:r>
-        <w:t>2</w:t>
-      </w:r>
-      <w:r>
-        <w:t>D graphical format.</w:t>
+        <w:t>Plotting the electron distribution in a 2D graphical format.</w:t>
       </w:r>
     </w:p>
     <w:p>
@@ -2496,8 +2617,1281 @@
       <w:bookmarkEnd w:id="6"/>
     </w:p>
     <w:p>
-      <w:r>
-        <w:t>[Any further, more detailed planning of specific processes or functions]</w:t>
+      <w:pPr>
+        <w:pStyle w:val="Heading4"/>
+        <w:rPr>
+          <w:i w:val="0"/>
+          <w:iCs w:val="0"/>
+          <w:u w:val="single"/>
+        </w:rPr>
+      </w:pPr>
+      <w:r>
+        <w:rPr>
+          <w:i w:val="0"/>
+          <w:iCs w:val="0"/>
+          <w:u w:val="single"/>
+        </w:rPr>
+        <w:t>Handling</w:t>
+      </w:r>
+      <w:r>
+        <w:rPr>
+          <w:i w:val="0"/>
+          <w:iCs w:val="0"/>
+          <w:u w:val="single"/>
+        </w:rPr>
+        <w:t xml:space="preserve"> of</w:t>
+      </w:r>
+      <w:r>
+        <w:rPr>
+          <w:i w:val="0"/>
+          <w:iCs w:val="0"/>
+          <w:u w:val="single"/>
+        </w:rPr>
+        <w:t xml:space="preserve"> </w:t>
+      </w:r>
+      <w:r>
+        <w:rPr>
+          <w:i w:val="0"/>
+          <w:iCs w:val="0"/>
+          <w:u w:val="single"/>
+        </w:rPr>
+        <w:t xml:space="preserve">an </w:t>
+      </w:r>
+      <w:r>
+        <w:rPr>
+          <w:i w:val="0"/>
+          <w:iCs w:val="0"/>
+          <w:u w:val="single"/>
+        </w:rPr>
+        <w:t>I</w:t>
+      </w:r>
+      <w:r>
+        <w:rPr>
+          <w:i w:val="0"/>
+          <w:iCs w:val="0"/>
+          <w:u w:val="single"/>
+        </w:rPr>
+        <w:t xml:space="preserve">mage </w:t>
+      </w:r>
+      <w:r>
+        <w:rPr>
+          <w:i w:val="0"/>
+          <w:iCs w:val="0"/>
+          <w:u w:val="single"/>
+        </w:rPr>
+        <w:t>F</w:t>
+      </w:r>
+      <w:r>
+        <w:rPr>
+          <w:i w:val="0"/>
+          <w:iCs w:val="0"/>
+          <w:u w:val="single"/>
+        </w:rPr>
+        <w:t>ile</w:t>
+      </w:r>
+    </w:p>
+    <w:p>
+      <w:r>
+        <w:t xml:space="preserve">One option that the user can use to show orbitals, is </w:t>
+      </w:r>
+      <w:r>
+        <w:t xml:space="preserve">a pre-rendered image of the orbital posted into the output GUI. </w:t>
+      </w:r>
+      <w:r>
+        <w:t xml:space="preserve"> </w:t>
+      </w:r>
+      <w:r>
+        <w:t>For this</w:t>
+      </w:r>
+      <w:r>
+        <w:t>,</w:t>
+      </w:r>
+      <w:r>
+        <w:t xml:space="preserve"> the correct file name</w:t>
+      </w:r>
+      <w:r>
+        <w:t xml:space="preserve"> for the orbital </w:t>
+      </w:r>
+      <w:r>
+        <w:t>selected</w:t>
+      </w:r>
+      <w:r>
+        <w:t xml:space="preserve"> by the user should be used </w:t>
+      </w:r>
+      <w:r>
+        <w:t xml:space="preserve">to open and then </w:t>
+      </w:r>
+      <w:r>
+        <w:t xml:space="preserve">the </w:t>
+      </w:r>
+      <w:r>
+        <w:t xml:space="preserve">image </w:t>
+      </w:r>
+      <w:r>
+        <w:t>stored</w:t>
+      </w:r>
+      <w:r>
+        <w:t xml:space="preserve"> in a variable so that it can be called and displayed to the user through the output GUI. </w:t>
+      </w:r>
+      <w:r>
+        <w:t xml:space="preserve">This should be created as a function that can be called at any point within the code so that once the </w:t>
+      </w:r>
+      <w:r>
+        <w:t>user</w:t>
+      </w:r>
+      <w:r>
+        <w:t xml:space="preserve"> has </w:t>
+      </w:r>
+      <w:r>
+        <w:t xml:space="preserve">pressed the generate button the function can be called. </w:t>
+      </w:r>
+    </w:p>
+    <w:p>
+      <w:r>
+        <w:t xml:space="preserve">As the </w:t>
+      </w:r>
+      <w:r>
+        <w:t xml:space="preserve">images of the orbitals are pre-generated, they should be stored in a </w:t>
+      </w:r>
+      <w:r>
+        <w:t xml:space="preserve">separate </w:t>
+      </w:r>
+      <w:r>
+        <w:t>directory specifically for the</w:t>
+      </w:r>
+      <w:r>
+        <w:t>se</w:t>
+      </w:r>
+      <w:r>
+        <w:t xml:space="preserve"> images</w:t>
+      </w:r>
+      <w:r>
+        <w:t xml:space="preserve">, and therefore the image should be called from this directory. This may lead to the path for the image file needing to be specified when the image file is opened. </w:t>
+      </w:r>
+    </w:p>
+    <w:p>
+      <w:r>
+        <w:rPr>
+          <w:noProof/>
+        </w:rPr>
+        <mc:AlternateContent>
+          <mc:Choice Requires="wps">
+            <w:drawing>
+              <wp:anchor distT="45720" distB="45720" distL="114300" distR="114300" simplePos="0" relativeHeight="251668480" behindDoc="0" locked="0" layoutInCell="1" allowOverlap="1" wp14:anchorId="44DB6549" wp14:editId="0902D60E">
+                <wp:simplePos x="0" y="0"/>
+                <wp:positionH relativeFrom="margin">
+                  <wp:posOffset>-468630</wp:posOffset>
+                </wp:positionH>
+                <wp:positionV relativeFrom="paragraph">
+                  <wp:posOffset>291465</wp:posOffset>
+                </wp:positionV>
+                <wp:extent cx="6642735" cy="4159885"/>
+                <wp:effectExtent l="0" t="0" r="24765" b="12065"/>
+                <wp:wrapTopAndBottom/>
+                <wp:docPr id="217" name="Text Box 2"/>
+                <wp:cNvGraphicFramePr>
+                  <a:graphicFrameLocks xmlns:a="http://schemas.openxmlformats.org/drawingml/2006/main"/>
+                </wp:cNvGraphicFramePr>
+                <a:graphic xmlns:a="http://schemas.openxmlformats.org/drawingml/2006/main">
+                  <a:graphicData uri="http://schemas.microsoft.com/office/word/2010/wordprocessingShape">
+                    <wps:wsp>
+                      <wps:cNvSpPr txBox="1">
+                        <a:spLocks noChangeArrowheads="1"/>
+                      </wps:cNvSpPr>
+                      <wps:spPr bwMode="auto">
+                        <a:xfrm>
+                          <a:off x="0" y="0"/>
+                          <a:ext cx="6642735" cy="4159885"/>
+                        </a:xfrm>
+                        <a:prstGeom prst="rect">
+                          <a:avLst/>
+                        </a:prstGeom>
+                        <a:solidFill>
+                          <a:srgbClr val="FFFFFF"/>
+                        </a:solidFill>
+                        <a:ln w="9525">
+                          <a:solidFill>
+                            <a:srgbClr val="000000"/>
+                          </a:solidFill>
+                          <a:miter lim="800000"/>
+                          <a:headEnd/>
+                          <a:tailEnd/>
+                        </a:ln>
+                      </wps:spPr>
+                      <wps:txbx>
+                        <w:txbxContent>
+                          <w:p>
+                            <w:pPr>
+                              <w:rPr>
+                                <w:i/>
+                                <w:iCs/>
+                                <w:color w:val="808080" w:themeColor="background1" w:themeShade="80"/>
+                              </w:rPr>
+                            </w:pPr>
+                            <w:r>
+                              <w:rPr>
+                                <w:color w:val="00B0F0"/>
+                              </w:rPr>
+                              <w:t>import</w:t>
+                            </w:r>
+                            <w:r>
+                              <w:t xml:space="preserve"> image</w:t>
+                            </w:r>
+                            <w:r>
+                              <w:tab/>
+                            </w:r>
+                            <w:r>
+                              <w:rPr>
+                                <w:i/>
+                                <w:iCs/>
+                                <w:color w:val="808080" w:themeColor="background1" w:themeShade="80"/>
+                              </w:rPr>
+                              <w:t xml:space="preserve">//’image’ represents a library used for handling image files within </w:t>
+                            </w:r>
+                            <w:r>
+                              <w:rPr>
+                                <w:i/>
+                                <w:iCs/>
+                                <w:color w:val="808080" w:themeColor="background1" w:themeShade="80"/>
+                              </w:rPr>
+                              <w:t xml:space="preserve">the </w:t>
+                            </w:r>
+                            <w:r>
+                              <w:rPr>
+                                <w:i/>
+                                <w:iCs/>
+                                <w:color w:val="808080" w:themeColor="background1" w:themeShade="80"/>
+                              </w:rPr>
+                              <w:t xml:space="preserve">code script </w:t>
+                            </w:r>
+                          </w:p>
+                          <w:p>
+                            <w:pPr>
+                              <w:rPr>
+                                <w:color w:val="00B0F0"/>
+                              </w:rPr>
+                            </w:pPr>
+                          </w:p>
+                          <w:p>
+                            <w:pPr>
+                              <w:rPr>
+                                <w:i/>
+                                <w:iCs/>
+                                <w:color w:val="808080" w:themeColor="background1" w:themeShade="80"/>
+                              </w:rPr>
+                            </w:pPr>
+                            <w:r>
+                              <w:rPr>
+                                <w:color w:val="00B0F0"/>
+                              </w:rPr>
+                              <w:t>function</w:t>
+                            </w:r>
+                            <w:r>
+                              <w:t xml:space="preserve"> </w:t>
+                            </w:r>
+                            <w:proofErr w:type="spellStart"/>
+                            <w:r>
+                              <w:t>open_orbital_image</w:t>
+                            </w:r>
+                            <w:proofErr w:type="spellEnd"/>
+                            <w:r>
+                              <w:t>(</w:t>
+                            </w:r>
+                            <w:proofErr w:type="spellStart"/>
+                            <w:r>
+                              <w:t>orb_type</w:t>
+                            </w:r>
+                            <w:proofErr w:type="spellEnd"/>
+                            <w:r>
+                              <w:t>):</w:t>
+                            </w:r>
+                            <w:r>
+                              <w:tab/>
+                            </w:r>
+                            <w:r>
+                              <w:rPr>
+                                <w:i/>
+                                <w:iCs/>
+                                <w:color w:val="808080" w:themeColor="background1" w:themeShade="80"/>
+                              </w:rPr>
+                              <w:t>//Function to be called when rendered orbital image is needed</w:t>
+                            </w:r>
+                          </w:p>
+                          <w:p>
+                            <w:r>
+                              <w:tab/>
+                            </w:r>
+                            <w:proofErr w:type="spellStart"/>
+                            <w:r>
+                              <w:t>dir_name</w:t>
+                            </w:r>
+                            <w:proofErr w:type="spellEnd"/>
+                            <w:r>
+                              <w:t xml:space="preserve"> = </w:t>
+                            </w:r>
+                            <w:r>
+                              <w:t>“</w:t>
+                            </w:r>
+                            <w:proofErr w:type="spellStart"/>
+                            <w:r>
+                              <w:t>Rendered_orbitals</w:t>
+                            </w:r>
+                            <w:proofErr w:type="spellEnd"/>
+                            <w:r>
+                              <w:t>\</w:t>
+                            </w:r>
+                            <w:r>
+                              <w:t>\</w:t>
+                            </w:r>
+                            <w:r>
+                              <w:t>”</w:t>
+                            </w:r>
+                          </w:p>
+                          <w:p>
+                            <w:r>
+                              <w:tab/>
+                            </w:r>
+                            <w:r>
+                              <w:rPr>
+                                <w:color w:val="00B0F0"/>
+                              </w:rPr>
+                              <w:t>try</w:t>
+                            </w:r>
+                            <w:r>
+                              <w:t>:</w:t>
+                            </w:r>
+                          </w:p>
+                          <w:p>
+                            <w:pPr>
+                              <w:rPr>
+                                <w:i/>
+                                <w:iCs/>
+                                <w:color w:val="808080" w:themeColor="background1" w:themeShade="80"/>
+                              </w:rPr>
+                            </w:pPr>
+                            <w:r>
+                              <w:tab/>
+                            </w:r>
+                            <w:r>
+                              <w:tab/>
+                            </w:r>
+                            <w:r>
+                              <w:t>file</w:t>
+                            </w:r>
+                            <w:r>
+                              <w:t>name</w:t>
+                            </w:r>
+                            <w:r>
+                              <w:t xml:space="preserve"> = </w:t>
+                            </w:r>
+                            <w:r>
+                              <w:rPr>
+                                <w:color w:val="00B0F0"/>
+                              </w:rPr>
+                              <w:t>str</w:t>
+                            </w:r>
+                            <w:r>
+                              <w:t>(</w:t>
+                            </w:r>
+                            <w:proofErr w:type="spellStart"/>
+                            <w:r>
+                              <w:t>orb_type</w:t>
+                            </w:r>
+                            <w:proofErr w:type="spellEnd"/>
+                            <w:r>
+                              <w:t xml:space="preserve"> + “_rendered_orbital</w:t>
+                            </w:r>
+                            <w:r>
+                              <w:t>.png</w:t>
+                            </w:r>
+                            <w:r>
+                              <w:t>”</w:t>
+                            </w:r>
+                            <w:r>
+                              <w:tab/>
+                            </w:r>
+                            <w:r>
+                              <w:rPr>
+                                <w:i/>
+                                <w:iCs/>
+                                <w:color w:val="808080" w:themeColor="background1" w:themeShade="80"/>
+                              </w:rPr>
+                              <w:t xml:space="preserve">//Requires as </w:t>
+                            </w:r>
+                            <w:r>
+                              <w:rPr>
+                                <w:i/>
+                                <w:iCs/>
+                                <w:color w:val="808080" w:themeColor="background1" w:themeShade="80"/>
+                              </w:rPr>
+                              <w:t xml:space="preserve">all </w:t>
+                            </w:r>
+                            <w:r>
+                              <w:rPr>
+                                <w:i/>
+                                <w:iCs/>
+                                <w:color w:val="808080" w:themeColor="background1" w:themeShade="80"/>
+                              </w:rPr>
+                              <w:t>photo</w:t>
+                            </w:r>
+                            <w:r>
+                              <w:rPr>
+                                <w:i/>
+                                <w:iCs/>
+                                <w:color w:val="808080" w:themeColor="background1" w:themeShade="80"/>
+                              </w:rPr>
+                              <w:t>s</w:t>
+                            </w:r>
+                            <w:r>
+                              <w:rPr>
+                                <w:i/>
+                                <w:iCs/>
+                                <w:color w:val="808080" w:themeColor="background1" w:themeShade="80"/>
+                              </w:rPr>
+                              <w:t xml:space="preserve"> of rendered orbitals to </w:t>
+                            </w:r>
+                            <w:r>
+                              <w:rPr>
+                                <w:i/>
+                                <w:iCs/>
+                                <w:color w:val="808080" w:themeColor="background1" w:themeShade="80"/>
+                              </w:rPr>
+                              <w:t>be named</w:t>
+                            </w:r>
+                            <w:r>
+                              <w:rPr>
+                                <w:i/>
+                                <w:iCs/>
+                                <w:color w:val="808080" w:themeColor="background1" w:themeShade="80"/>
+                              </w:rPr>
+                              <w:t xml:space="preserve"> </w:t>
+                            </w:r>
+                            <w:r>
+                              <w:rPr>
+                                <w:i/>
+                                <w:iCs/>
+                                <w:color w:val="808080" w:themeColor="background1" w:themeShade="80"/>
+                              </w:rPr>
+                              <w:t>in a</w:t>
+                            </w:r>
+                            <w:r>
+                              <w:rPr>
+                                <w:i/>
+                                <w:iCs/>
+                                <w:color w:val="808080" w:themeColor="background1" w:themeShade="80"/>
+                              </w:rPr>
+                              <w:t xml:space="preserve"> specific </w:t>
+                            </w:r>
+                            <w:r>
+                              <w:rPr>
+                                <w:i/>
+                                <w:iCs/>
+                                <w:color w:val="808080" w:themeColor="background1" w:themeShade="80"/>
+                              </w:rPr>
+                              <w:t>format</w:t>
+                            </w:r>
+                          </w:p>
+                          <w:p>
+                            <w:pPr>
+                              <w:rPr>
+                                <w:i/>
+                                <w:iCs/>
+                                <w:color w:val="808080" w:themeColor="background1" w:themeShade="80"/>
+                              </w:rPr>
+                            </w:pPr>
+                            <w:r>
+                              <w:tab/>
+                            </w:r>
+                            <w:r>
+                              <w:tab/>
+                            </w:r>
+                            <w:proofErr w:type="spellStart"/>
+                            <w:r>
+                              <w:t>pic_file</w:t>
+                            </w:r>
+                            <w:proofErr w:type="spellEnd"/>
+                            <w:r>
+                              <w:t xml:space="preserve"> = </w:t>
+                            </w:r>
+                            <w:proofErr w:type="spellStart"/>
+                            <w:r>
+                              <w:t>image.open</w:t>
+                            </w:r>
+                            <w:proofErr w:type="spellEnd"/>
+                            <w:r>
+                              <w:t>(</w:t>
+                            </w:r>
+                            <w:proofErr w:type="spellStart"/>
+                            <w:r>
+                              <w:t>dir_name+</w:t>
+                            </w:r>
+                            <w:r>
+                              <w:t>filename</w:t>
+                            </w:r>
+                            <w:proofErr w:type="spellEnd"/>
+                            <w:r>
+                              <w:t>)</w:t>
+                            </w:r>
+                            <w:r>
+                              <w:tab/>
+                            </w:r>
+                            <w:r>
+                              <w:rPr>
+                                <w:i/>
+                                <w:iCs/>
+                                <w:color w:val="808080" w:themeColor="background1" w:themeShade="80"/>
+                              </w:rPr>
+                              <w:t xml:space="preserve">//Opens file using filename </w:t>
+                            </w:r>
+                            <w:r>
+                              <w:rPr>
+                                <w:i/>
+                                <w:iCs/>
+                                <w:color w:val="808080" w:themeColor="background1" w:themeShade="80"/>
+                              </w:rPr>
+                              <w:t>created in variable and directory name defined in variable ‘</w:t>
+                            </w:r>
+                            <w:proofErr w:type="spellStart"/>
+                            <w:r>
+                              <w:rPr>
+                                <w:i/>
+                                <w:iCs/>
+                                <w:color w:val="808080" w:themeColor="background1" w:themeShade="80"/>
+                              </w:rPr>
+                              <w:t>dir_name</w:t>
+                            </w:r>
+                            <w:proofErr w:type="spellEnd"/>
+                            <w:r>
+                              <w:rPr>
+                                <w:i/>
+                                <w:iCs/>
+                                <w:color w:val="808080" w:themeColor="background1" w:themeShade="80"/>
+                              </w:rPr>
+                              <w:t>’</w:t>
+                            </w:r>
+                          </w:p>
+                          <w:p>
+                            <w:r>
+                              <w:tab/>
+                            </w:r>
+                            <w:r>
+                              <w:tab/>
+                            </w:r>
+                            <w:r>
+                              <w:rPr>
+                                <w:color w:val="00B0F0"/>
+                              </w:rPr>
+                              <w:t xml:space="preserve">return </w:t>
+                            </w:r>
+                            <w:proofErr w:type="spellStart"/>
+                            <w:r>
+                              <w:t>pic_file</w:t>
+                            </w:r>
+                            <w:proofErr w:type="spellEnd"/>
+                          </w:p>
+                          <w:p>
+                            <w:r>
+                              <w:tab/>
+                            </w:r>
+                            <w:r>
+                              <w:rPr>
+                                <w:color w:val="00B0F0"/>
+                              </w:rPr>
+                              <w:t>except</w:t>
+                            </w:r>
+                            <w:r>
+                              <w:t>:</w:t>
+                            </w:r>
+                          </w:p>
+                          <w:p>
+                            <w:pPr>
+                              <w:rPr>
+                                <w:i/>
+                                <w:iCs/>
+                                <w:color w:val="808080" w:themeColor="background1" w:themeShade="80"/>
+                              </w:rPr>
+                            </w:pPr>
+                            <w:r>
+                              <w:tab/>
+                            </w:r>
+                            <w:r>
+                              <w:tab/>
+                            </w:r>
+                            <w:r>
+                              <w:rPr>
+                                <w:color w:val="00B0F0"/>
+                              </w:rPr>
+                              <w:t>print</w:t>
+                            </w:r>
+                            <w:r>
+                              <w:t>(“Error: No file found”)</w:t>
+                            </w:r>
+                            <w:r>
+                              <w:tab/>
+                            </w:r>
+                            <w:r>
+                              <w:rPr>
+                                <w:i/>
+                                <w:iCs/>
+                                <w:color w:val="808080" w:themeColor="background1" w:themeShade="80"/>
+                              </w:rPr>
+                              <w:t xml:space="preserve">//If the file is not found, prints error message to </w:t>
+                            </w:r>
+                            <w:r>
+                              <w:rPr>
+                                <w:i/>
+                                <w:iCs/>
+                                <w:color w:val="808080" w:themeColor="background1" w:themeShade="80"/>
+                              </w:rPr>
+                              <w:t xml:space="preserve">the </w:t>
+                            </w:r>
+                            <w:r>
+                              <w:rPr>
+                                <w:i/>
+                                <w:iCs/>
+                                <w:color w:val="808080" w:themeColor="background1" w:themeShade="80"/>
+                              </w:rPr>
+                              <w:t xml:space="preserve">shell, </w:t>
+                            </w:r>
+                            <w:r>
+                              <w:rPr>
+                                <w:i/>
+                                <w:iCs/>
+                                <w:color w:val="808080" w:themeColor="background1" w:themeShade="80"/>
+                              </w:rPr>
+                              <w:t xml:space="preserve">the </w:t>
+                            </w:r>
+                            <w:r>
+                              <w:rPr>
+                                <w:i/>
+                                <w:iCs/>
+                                <w:color w:val="808080" w:themeColor="background1" w:themeShade="80"/>
+                              </w:rPr>
+                              <w:t xml:space="preserve">main use for </w:t>
+                            </w:r>
+                            <w:r>
+                              <w:rPr>
+                                <w:i/>
+                                <w:iCs/>
+                                <w:color w:val="808080" w:themeColor="background1" w:themeShade="80"/>
+                              </w:rPr>
+                              <w:t xml:space="preserve">this </w:t>
+                            </w:r>
+                            <w:r>
+                              <w:rPr>
+                                <w:i/>
+                                <w:iCs/>
+                                <w:color w:val="808080" w:themeColor="background1" w:themeShade="80"/>
+                              </w:rPr>
+                              <w:t>debugging code during development</w:t>
+                            </w:r>
+                          </w:p>
+                          <w:p>
+                            <w:r>
+                              <w:rPr>
+                                <w:color w:val="808080" w:themeColor="background1" w:themeShade="80"/>
+                              </w:rPr>
+                              <w:tab/>
+                            </w:r>
+                            <w:r>
+                              <w:rPr>
+                                <w:color w:val="00B0F0"/>
+                              </w:rPr>
+                              <w:t>return</w:t>
+                            </w:r>
+                            <w:r>
+                              <w:rPr>
+                                <w:color w:val="00B0F0"/>
+                              </w:rPr>
+                              <w:tab/>
+                            </w:r>
+                            <w:r>
+                              <w:rPr>
+                                <w:i/>
+                                <w:iCs/>
+                                <w:color w:val="808080" w:themeColor="background1" w:themeShade="80"/>
+                              </w:rPr>
+                              <w:t xml:space="preserve">//Returns from </w:t>
+                            </w:r>
+                            <w:r>
+                              <w:rPr>
+                                <w:i/>
+                                <w:iCs/>
+                                <w:color w:val="808080" w:themeColor="background1" w:themeShade="80"/>
+                              </w:rPr>
+                              <w:t>function</w:t>
+                            </w:r>
+                          </w:p>
+                          <w:p/>
+                          <w:p/>
+                          <w:p/>
+                        </w:txbxContent>
+                      </wps:txbx>
+                      <wps:bodyPr rot="0" vert="horz" wrap="square" lIns="91440" tIns="45720" rIns="91440" bIns="45720" anchor="t" anchorCtr="0">
+                        <a:noAutofit/>
+                      </wps:bodyPr>
+                    </wps:wsp>
+                  </a:graphicData>
+                </a:graphic>
+                <wp14:sizeRelH relativeFrom="margin">
+                  <wp14:pctWidth>0</wp14:pctWidth>
+                </wp14:sizeRelH>
+                <wp14:sizeRelV relativeFrom="margin">
+                  <wp14:pctHeight>0</wp14:pctHeight>
+                </wp14:sizeRelV>
+              </wp:anchor>
+            </w:drawing>
+          </mc:Choice>
+          <mc:Fallback>
+            <w:pict>
+              <v:shape w14:anchorId="44DB6549" id="Text Box 2" o:spid="_x0000_s1029" type="#_x0000_t202" style="position:absolute;margin-left:-36.9pt;margin-top:22.95pt;width:523.05pt;height:327.55pt;z-index:251668480;visibility:visible;mso-wrap-style:square;mso-width-percent:0;mso-height-percent:0;mso-wrap-distance-left:9pt;mso-wrap-distance-top:3.6pt;mso-wrap-distance-right:9pt;mso-wrap-distance-bottom:3.6pt;mso-position-horizontal:absolute;mso-position-horizontal-relative:margin;mso-position-vertical:absolute;mso-position-vertical-relative:text;mso-width-percent:0;mso-height-percent:0;mso-width-relative:margin;mso-height-relative:margin;v-text-anchor:top" o:gfxdata="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">
+                <v:textbox>
+                  <w:txbxContent>
+                    <w:p>
+                      <w:pPr>
+                        <w:rPr>
+                          <w:i/>
+                          <w:iCs/>
+                          <w:color w:val="808080" w:themeColor="background1" w:themeShade="80"/>
+                        </w:rPr>
+                      </w:pPr>
+                      <w:r>
+                        <w:rPr>
+                          <w:color w:val="00B0F0"/>
+                        </w:rPr>
+                        <w:t>import</w:t>
+                      </w:r>
+                      <w:r>
+                        <w:t xml:space="preserve"> image</w:t>
+                      </w:r>
+                      <w:r>
+                        <w:tab/>
+                      </w:r>
+                      <w:r>
+                        <w:rPr>
+                          <w:i/>
+                          <w:iCs/>
+                          <w:color w:val="808080" w:themeColor="background1" w:themeShade="80"/>
+                        </w:rPr>
+                        <w:t xml:space="preserve">//’image’ represents a library used for handling image files within </w:t>
+                      </w:r>
+                      <w:r>
+                        <w:rPr>
+                          <w:i/>
+                          <w:iCs/>
+                          <w:color w:val="808080" w:themeColor="background1" w:themeShade="80"/>
+                        </w:rPr>
+                        <w:t xml:space="preserve">the </w:t>
+                      </w:r>
+                      <w:r>
+                        <w:rPr>
+                          <w:i/>
+                          <w:iCs/>
+                          <w:color w:val="808080" w:themeColor="background1" w:themeShade="80"/>
+                        </w:rPr>
+                        <w:t xml:space="preserve">code script </w:t>
+                      </w:r>
+                    </w:p>
+                    <w:p>
+                      <w:pPr>
+                        <w:rPr>
+                          <w:color w:val="00B0F0"/>
+                        </w:rPr>
+                      </w:pPr>
+                    </w:p>
+                    <w:p>
+                      <w:pPr>
+                        <w:rPr>
+                          <w:i/>
+                          <w:iCs/>
+                          <w:color w:val="808080" w:themeColor="background1" w:themeShade="80"/>
+                        </w:rPr>
+                      </w:pPr>
+                      <w:r>
+                        <w:rPr>
+                          <w:color w:val="00B0F0"/>
+                        </w:rPr>
+                        <w:t>function</w:t>
+                      </w:r>
+                      <w:r>
+                        <w:t xml:space="preserve"> </w:t>
+                      </w:r>
+                      <w:proofErr w:type="spellStart"/>
+                      <w:r>
+                        <w:t>open_orbital_image</w:t>
+                      </w:r>
+                      <w:proofErr w:type="spellEnd"/>
+                      <w:r>
+                        <w:t>(</w:t>
+                      </w:r>
+                      <w:proofErr w:type="spellStart"/>
+                      <w:r>
+                        <w:t>orb_type</w:t>
+                      </w:r>
+                      <w:proofErr w:type="spellEnd"/>
+                      <w:r>
+                        <w:t>):</w:t>
+                      </w:r>
+                      <w:r>
+                        <w:tab/>
+                      </w:r>
+                      <w:r>
+                        <w:rPr>
+                          <w:i/>
+                          <w:iCs/>
+                          <w:color w:val="808080" w:themeColor="background1" w:themeShade="80"/>
+                        </w:rPr>
+                        <w:t>//Function to be called when rendered orbital image is needed</w:t>
+                      </w:r>
+                    </w:p>
+                    <w:p>
+                      <w:r>
+                        <w:tab/>
+                      </w:r>
+                      <w:proofErr w:type="spellStart"/>
+                      <w:r>
+                        <w:t>dir_name</w:t>
+                      </w:r>
+                      <w:proofErr w:type="spellEnd"/>
+                      <w:r>
+                        <w:t xml:space="preserve"> = </w:t>
+                      </w:r>
+                      <w:r>
+                        <w:t>“</w:t>
+                      </w:r>
+                      <w:proofErr w:type="spellStart"/>
+                      <w:r>
+                        <w:t>Rendered_orbitals</w:t>
+                      </w:r>
+                      <w:proofErr w:type="spellEnd"/>
+                      <w:r>
+                        <w:t>\</w:t>
+                      </w:r>
+                      <w:r>
+                        <w:t>\</w:t>
+                      </w:r>
+                      <w:r>
+                        <w:t>”</w:t>
+                      </w:r>
+                    </w:p>
+                    <w:p>
+                      <w:r>
+                        <w:tab/>
+                      </w:r>
+                      <w:r>
+                        <w:rPr>
+                          <w:color w:val="00B0F0"/>
+                        </w:rPr>
+                        <w:t>try</w:t>
+                      </w:r>
+                      <w:r>
+                        <w:t>:</w:t>
+                      </w:r>
+                    </w:p>
+                    <w:p>
+                      <w:pPr>
+                        <w:rPr>
+                          <w:i/>
+                          <w:iCs/>
+                          <w:color w:val="808080" w:themeColor="background1" w:themeShade="80"/>
+                        </w:rPr>
+                      </w:pPr>
+                      <w:r>
+                        <w:tab/>
+                      </w:r>
+                      <w:r>
+                        <w:tab/>
+                      </w:r>
+                      <w:r>
+                        <w:t>file</w:t>
+                      </w:r>
+                      <w:r>
+                        <w:t>name</w:t>
+                      </w:r>
+                      <w:r>
+                        <w:t xml:space="preserve"> = </w:t>
+                      </w:r>
+                      <w:r>
+                        <w:rPr>
+                          <w:color w:val="00B0F0"/>
+                        </w:rPr>
+                        <w:t>str</w:t>
+                      </w:r>
+                      <w:r>
+                        <w:t>(</w:t>
+                      </w:r>
+                      <w:proofErr w:type="spellStart"/>
+                      <w:r>
+                        <w:t>orb_type</w:t>
+                      </w:r>
+                      <w:proofErr w:type="spellEnd"/>
+                      <w:r>
+                        <w:t xml:space="preserve"> + “_rendered_orbital</w:t>
+                      </w:r>
+                      <w:r>
+                        <w:t>.png</w:t>
+                      </w:r>
+                      <w:r>
+                        <w:t>”</w:t>
+                      </w:r>
+                      <w:r>
+                        <w:tab/>
+                      </w:r>
+                      <w:r>
+                        <w:rPr>
+                          <w:i/>
+                          <w:iCs/>
+                          <w:color w:val="808080" w:themeColor="background1" w:themeShade="80"/>
+                        </w:rPr>
+                        <w:t xml:space="preserve">//Requires as </w:t>
+                      </w:r>
+                      <w:r>
+                        <w:rPr>
+                          <w:i/>
+                          <w:iCs/>
+                          <w:color w:val="808080" w:themeColor="background1" w:themeShade="80"/>
+                        </w:rPr>
+                        <w:t xml:space="preserve">all </w:t>
+                      </w:r>
+                      <w:r>
+                        <w:rPr>
+                          <w:i/>
+                          <w:iCs/>
+                          <w:color w:val="808080" w:themeColor="background1" w:themeShade="80"/>
+                        </w:rPr>
+                        <w:t>photo</w:t>
+                      </w:r>
+                      <w:r>
+                        <w:rPr>
+                          <w:i/>
+                          <w:iCs/>
+                          <w:color w:val="808080" w:themeColor="background1" w:themeShade="80"/>
+                        </w:rPr>
+                        <w:t>s</w:t>
+                      </w:r>
+                      <w:r>
+                        <w:rPr>
+                          <w:i/>
+                          <w:iCs/>
+                          <w:color w:val="808080" w:themeColor="background1" w:themeShade="80"/>
+                        </w:rPr>
+                        <w:t xml:space="preserve"> of rendered orbitals to </w:t>
+                      </w:r>
+                      <w:r>
+                        <w:rPr>
+                          <w:i/>
+                          <w:iCs/>
+                          <w:color w:val="808080" w:themeColor="background1" w:themeShade="80"/>
+                        </w:rPr>
+                        <w:t>be named</w:t>
+                      </w:r>
+                      <w:r>
+                        <w:rPr>
+                          <w:i/>
+                          <w:iCs/>
+                          <w:color w:val="808080" w:themeColor="background1" w:themeShade="80"/>
+                        </w:rPr>
+                        <w:t xml:space="preserve"> </w:t>
+                      </w:r>
+                      <w:r>
+                        <w:rPr>
+                          <w:i/>
+                          <w:iCs/>
+                          <w:color w:val="808080" w:themeColor="background1" w:themeShade="80"/>
+                        </w:rPr>
+                        <w:t>in a</w:t>
+                      </w:r>
+                      <w:r>
+                        <w:rPr>
+                          <w:i/>
+                          <w:iCs/>
+                          <w:color w:val="808080" w:themeColor="background1" w:themeShade="80"/>
+                        </w:rPr>
+                        <w:t xml:space="preserve"> specific </w:t>
+                      </w:r>
+                      <w:r>
+                        <w:rPr>
+                          <w:i/>
+                          <w:iCs/>
+                          <w:color w:val="808080" w:themeColor="background1" w:themeShade="80"/>
+                        </w:rPr>
+                        <w:t>format</w:t>
+                      </w:r>
+                    </w:p>
+                    <w:p>
+                      <w:pPr>
+                        <w:rPr>
+                          <w:i/>
+                          <w:iCs/>
+                          <w:color w:val="808080" w:themeColor="background1" w:themeShade="80"/>
+                        </w:rPr>
+                      </w:pPr>
+                      <w:r>
+                        <w:tab/>
+                      </w:r>
+                      <w:r>
+                        <w:tab/>
+                      </w:r>
+                      <w:proofErr w:type="spellStart"/>
+                      <w:r>
+                        <w:t>pic_file</w:t>
+                      </w:r>
+                      <w:proofErr w:type="spellEnd"/>
+                      <w:r>
+                        <w:t xml:space="preserve"> = </w:t>
+                      </w:r>
+                      <w:proofErr w:type="spellStart"/>
+                      <w:r>
+                        <w:t>image.open</w:t>
+                      </w:r>
+                      <w:proofErr w:type="spellEnd"/>
+                      <w:r>
+                        <w:t>(</w:t>
+                      </w:r>
+                      <w:proofErr w:type="spellStart"/>
+                      <w:r>
+                        <w:t>dir_name+</w:t>
+                      </w:r>
+                      <w:r>
+                        <w:t>filename</w:t>
+                      </w:r>
+                      <w:proofErr w:type="spellEnd"/>
+                      <w:r>
+                        <w:t>)</w:t>
+                      </w:r>
+                      <w:r>
+                        <w:tab/>
+                      </w:r>
+                      <w:r>
+                        <w:rPr>
+                          <w:i/>
+                          <w:iCs/>
+                          <w:color w:val="808080" w:themeColor="background1" w:themeShade="80"/>
+                        </w:rPr>
+                        <w:t xml:space="preserve">//Opens file using filename </w:t>
+                      </w:r>
+                      <w:r>
+                        <w:rPr>
+                          <w:i/>
+                          <w:iCs/>
+                          <w:color w:val="808080" w:themeColor="background1" w:themeShade="80"/>
+                        </w:rPr>
+                        <w:t>created in variable and directory name defined in variable ‘</w:t>
+                      </w:r>
+                      <w:proofErr w:type="spellStart"/>
+                      <w:r>
+                        <w:rPr>
+                          <w:i/>
+                          <w:iCs/>
+                          <w:color w:val="808080" w:themeColor="background1" w:themeShade="80"/>
+                        </w:rPr>
+                        <w:t>dir_name</w:t>
+                      </w:r>
+                      <w:proofErr w:type="spellEnd"/>
+                      <w:r>
+                        <w:rPr>
+                          <w:i/>
+                          <w:iCs/>
+                          <w:color w:val="808080" w:themeColor="background1" w:themeShade="80"/>
+                        </w:rPr>
+                        <w:t>’</w:t>
+                      </w:r>
+                    </w:p>
+                    <w:p>
+                      <w:r>
+                        <w:tab/>
+                      </w:r>
+                      <w:r>
+                        <w:tab/>
+                      </w:r>
+                      <w:r>
+                        <w:rPr>
+                          <w:color w:val="00B0F0"/>
+                        </w:rPr>
+                        <w:t xml:space="preserve">return </w:t>
+                      </w:r>
+                      <w:proofErr w:type="spellStart"/>
+                      <w:r>
+                        <w:t>pic_file</w:t>
+                      </w:r>
+                      <w:proofErr w:type="spellEnd"/>
+                    </w:p>
+                    <w:p>
+                      <w:r>
+                        <w:tab/>
+                      </w:r>
+                      <w:r>
+                        <w:rPr>
+                          <w:color w:val="00B0F0"/>
+                        </w:rPr>
+                        <w:t>except</w:t>
+                      </w:r>
+                      <w:r>
+                        <w:t>:</w:t>
+                      </w:r>
+                    </w:p>
+                    <w:p>
+                      <w:pPr>
+                        <w:rPr>
+                          <w:i/>
+                          <w:iCs/>
+                          <w:color w:val="808080" w:themeColor="background1" w:themeShade="80"/>
+                        </w:rPr>
+                      </w:pPr>
+                      <w:r>
+                        <w:tab/>
+                      </w:r>
+                      <w:r>
+                        <w:tab/>
+                      </w:r>
+                      <w:r>
+                        <w:rPr>
+                          <w:color w:val="00B0F0"/>
+                        </w:rPr>
+                        <w:t>print</w:t>
+                      </w:r>
+                      <w:r>
+                        <w:t>(“Error: No file found”)</w:t>
+                      </w:r>
+                      <w:r>
+                        <w:tab/>
+                      </w:r>
+                      <w:r>
+                        <w:rPr>
+                          <w:i/>
+                          <w:iCs/>
+                          <w:color w:val="808080" w:themeColor="background1" w:themeShade="80"/>
+                        </w:rPr>
+                        <w:t xml:space="preserve">//If the file is not found, prints error message to </w:t>
+                      </w:r>
+                      <w:r>
+                        <w:rPr>
+                          <w:i/>
+                          <w:iCs/>
+                          <w:color w:val="808080" w:themeColor="background1" w:themeShade="80"/>
+                        </w:rPr>
+                        <w:t xml:space="preserve">the </w:t>
+                      </w:r>
+                      <w:r>
+                        <w:rPr>
+                          <w:i/>
+                          <w:iCs/>
+                          <w:color w:val="808080" w:themeColor="background1" w:themeShade="80"/>
+                        </w:rPr>
+                        <w:t xml:space="preserve">shell, </w:t>
+                      </w:r>
+                      <w:r>
+                        <w:rPr>
+                          <w:i/>
+                          <w:iCs/>
+                          <w:color w:val="808080" w:themeColor="background1" w:themeShade="80"/>
+                        </w:rPr>
+                        <w:t xml:space="preserve">the </w:t>
+                      </w:r>
+                      <w:r>
+                        <w:rPr>
+                          <w:i/>
+                          <w:iCs/>
+                          <w:color w:val="808080" w:themeColor="background1" w:themeShade="80"/>
+                        </w:rPr>
+                        <w:t xml:space="preserve">main use for </w:t>
+                      </w:r>
+                      <w:r>
+                        <w:rPr>
+                          <w:i/>
+                          <w:iCs/>
+                          <w:color w:val="808080" w:themeColor="background1" w:themeShade="80"/>
+                        </w:rPr>
+                        <w:t xml:space="preserve">this </w:t>
+                      </w:r>
+                      <w:r>
+                        <w:rPr>
+                          <w:i/>
+                          <w:iCs/>
+                          <w:color w:val="808080" w:themeColor="background1" w:themeShade="80"/>
+                        </w:rPr>
+                        <w:t>debugging code during development</w:t>
+                      </w:r>
+                    </w:p>
+                    <w:p>
+                      <w:r>
+                        <w:rPr>
+                          <w:color w:val="808080" w:themeColor="background1" w:themeShade="80"/>
+                        </w:rPr>
+                        <w:tab/>
+                      </w:r>
+                      <w:r>
+                        <w:rPr>
+                          <w:color w:val="00B0F0"/>
+                        </w:rPr>
+                        <w:t>return</w:t>
+                      </w:r>
+                      <w:r>
+                        <w:rPr>
+                          <w:color w:val="00B0F0"/>
+                        </w:rPr>
+                        <w:tab/>
+                      </w:r>
+                      <w:r>
+                        <w:rPr>
+                          <w:i/>
+                          <w:iCs/>
+                          <w:color w:val="808080" w:themeColor="background1" w:themeShade="80"/>
+                        </w:rPr>
+                        <w:t xml:space="preserve">//Returns from </w:t>
+                      </w:r>
+                      <w:r>
+                        <w:rPr>
+                          <w:i/>
+                          <w:iCs/>
+                          <w:color w:val="808080" w:themeColor="background1" w:themeShade="80"/>
+                        </w:rPr>
+                        <w:t>function</w:t>
+                      </w:r>
+                    </w:p>
+                    <w:p/>
+                    <w:p/>
+                    <w:p/>
+                  </w:txbxContent>
+                </v:textbox>
+                <w10:wrap type="topAndBottom" anchorx="margin"/>
+              </v:shape>
+            </w:pict>
+          </mc:Fallback>
+        </mc:AlternateContent>
+      </w:r>
+      <w:r>
+        <w:t xml:space="preserve">Below is the </w:t>
+      </w:r>
+      <w:r>
+        <w:t>proposed code for this function:</w:t>
+      </w:r>
+    </w:p>
+    <w:p>
+      <w:pPr>
+        <w:pStyle w:val="Heading4"/>
+        <w:rPr>
+          <w:i w:val="0"/>
+          <w:iCs w:val="0"/>
+          <w:u w:val="single"/>
+        </w:rPr>
+      </w:pPr>
+      <w:r>
+        <w:lastRenderedPageBreak/>
+        <w:t xml:space="preserve"> </w:t>
+      </w:r>
+      <w:r>
+        <w:rPr>
+          <w:i w:val="0"/>
+          <w:iCs w:val="0"/>
+          <w:u w:val="single"/>
+        </w:rPr>
+        <w:t xml:space="preserve">Calculating Electron Distribution </w:t>
+      </w:r>
+    </w:p>
+    <w:p>
+      <w:r>
+        <w:t>To calculate the electron distribution…</w:t>
       </w:r>
     </w:p>
     <w:p/>
@@ -3442,7 +4836,6 @@
     <w:next w:val="Normal"/>
     <w:link w:val="Heading4Char"/>
     <w:uiPriority w:val="9"/>
-    <w:semiHidden/>
     <w:unhideWhenUsed/>
     <w:qFormat/>
     <w:rsid w:val="00825E48"/>
@@ -3639,7 +5032,6 @@
     <w:basedOn w:val="DefaultParagraphFont"/>
     <w:link w:val="Heading4"/>
     <w:uiPriority w:val="9"/>
-    <w:semiHidden/>
     <w:rsid w:val="00825E48"/>
     <w:rPr>
       <w:rFonts w:eastAsiaTheme="majorEastAsia" w:cstheme="majorBidi"/>

</xml_diff>

<commit_message>
Word document updated with Calculations & Plots information
</commit_message>
<xml_diff>
--- a/CMB114 Plasser Coursework.docx
+++ b/CMB114 Plasser Coursework.docx
@@ -1,6 +1,6 @@
 
 <file path=word/document.xml><?xml version="1.0" encoding="utf-8"?>
-<w:document xmlns:wpc="http://schemas.microsoft.com/office/word/2010/wordprocessingCanvas" xmlns:cx="http://schemas.microsoft.com/office/drawing/2014/chartex" xmlns:cx1="http://schemas.microsoft.com/office/drawing/2015/9/8/chartex" xmlns:cx2="http://schemas.microsoft.com/office/drawing/2015/10/21/chartex" xmlns:cx3="http://schemas.microsoft.com/office/drawing/2016/5/9/chartex" xmlns:cx4="http://schemas.microsoft.com/office/drawing/2016/5/10/chartex" xmlns:cx5="http://schemas.microsoft.com/office/drawing/2016/5/11/chartex" xmlns:cx6="http://schemas.microsoft.com/office/drawing/2016/5/12/chartex" xmlns:cx7="http://schemas.microsoft.com/office/drawing/2016/5/13/chartex" xmlns:cx8="http://schemas.microsoft.com/office/drawing/2016/5/14/chartex" xmlns:mc="http://schemas.openxmlformats.org/markup-compatibility/2006" xmlns:aink="http://schemas.microsoft.com/office/drawing/2016/ink" xmlns:am3d="http://schemas.microsoft.com/office/drawing/2017/model3d" xmlns:o="urn:schemas-microsoft-com:office:office" xmlns:oel="http://schemas.microsoft.com/office/2019/extlst" xmlns:r="http://schemas.openxmlformats.org/officeDocument/2006/relationships" xmlns:m="http://schemas.openxmlformats.org/officeDocument/2006/math" xmlns:v="urn:schemas-microsoft-com:vml" xmlns:wp14="http://schemas.microsoft.com/office/word/2010/wordprocessingDrawing" xmlns:wp="http://schemas.openxmlformats.org/drawingml/2006/wordprocessingDrawing" xmlns:w10="urn:schemas-microsoft-com:office:word" xmlns:w="http://schemas.openxmlformats.org/wordprocessingml/2006/main" xmlns:w14="http://schemas.microsoft.com/office/word/2010/wordml" xmlns:w15="http://schemas.microsoft.com/office/word/2012/wordml" xmlns:w16cex="http://schemas.microsoft.com/office/word/2018/wordml/cex" xmlns:w16cid="http://schemas.microsoft.com/office/word/2016/wordml/cid" xmlns:w16="http://schemas.microsoft.com/office/word/2018/wordml" xmlns:w16du="http://schemas.microsoft.com/office/word/2023/wordml/word16du" xmlns:w16sdtdh="http://schemas.microsoft.com/office/word/2020/wordml/sdtdatahash" xmlns:w16se="http://schemas.microsoft.com/office/word/2015/wordml/symex" xmlns:wpg="http://schemas.microsoft.com/office/word/2010/wordprocessingGroup" xmlns:wpi="http://schemas.microsoft.com/office/word/2010/wordprocessingInk" xmlns:wne="http://schemas.microsoft.com/office/word/2006/wordml" xmlns:wps="http://schemas.microsoft.com/office/word/2010/wordprocessingShape" mc:Ignorable="w14 w15 w16se w16cid w16 w16cex w16sdtdh w16du wp14">
+<w:document xmlns:wpc="http://schemas.microsoft.com/office/word/2010/wordprocessingCanvas" xmlns:cx="http://schemas.microsoft.com/office/drawing/2014/chartex" xmlns:cx1="http://schemas.microsoft.com/office/drawing/2015/9/8/chartex" xmlns:cx2="http://schemas.microsoft.com/office/drawing/2015/10/21/chartex" xmlns:cx3="http://schemas.microsoft.com/office/drawing/2016/5/9/chartex" xmlns:cx4="http://schemas.microsoft.com/office/drawing/2016/5/10/chartex" xmlns:cx5="http://schemas.microsoft.com/office/drawing/2016/5/11/chartex" xmlns:cx6="http://schemas.microsoft.com/office/drawing/2016/5/12/chartex" xmlns:cx7="http://schemas.microsoft.com/office/drawing/2016/5/13/chartex" xmlns:cx8="http://schemas.microsoft.com/office/drawing/2016/5/14/chartex" xmlns:mc="http://schemas.openxmlformats.org/markup-compatibility/2006" xmlns:aink="http://schemas.microsoft.com/office/drawing/2016/ink" xmlns:am3d="http://schemas.microsoft.com/office/drawing/2017/model3d" xmlns:o="urn:schemas-microsoft-com:office:office" xmlns:oel="http://schemas.microsoft.com/office/2019/extlst" xmlns:r="http://schemas.openxmlformats.org/officeDocument/2006/relationships" xmlns:m="http://schemas.openxmlformats.org/officeDocument/2006/math" xmlns:v="urn:schemas-microsoft-com:vml" xmlns:wp14="http://schemas.microsoft.com/office/word/2010/wordprocessingDrawing" xmlns:wp="http://schemas.openxmlformats.org/drawingml/2006/wordprocessingDrawing" xmlns:w10="urn:schemas-microsoft-com:office:word" xmlns:w="http://schemas.openxmlformats.org/wordprocessingml/2006/main" xmlns:w14="http://schemas.microsoft.com/office/word/2010/wordml" xmlns:w15="http://schemas.microsoft.com/office/word/2012/wordml" xmlns:w16cex="http://schemas.microsoft.com/office/word/2018/wordml/cex" xmlns:w16cid="http://schemas.microsoft.com/office/word/2016/wordml/cid" xmlns:w16="http://schemas.microsoft.com/office/word/2018/wordml" xmlns:w16sdtdh="http://schemas.microsoft.com/office/word/2020/wordml/sdtdatahash" xmlns:w16se="http://schemas.microsoft.com/office/word/2015/wordml/symex" xmlns:wpg="http://schemas.microsoft.com/office/word/2010/wordprocessingGroup" xmlns:wpi="http://schemas.microsoft.com/office/word/2010/wordprocessingInk" xmlns:wne="http://schemas.microsoft.com/office/word/2006/wordml" xmlns:wps="http://schemas.microsoft.com/office/word/2010/wordprocessingShape" mc:Ignorable="w14 w15 w16se w16cid w16 w16cex w16sdtdh wp14">
   <w:body>
     <w:p>
       <w:pPr>
@@ -2416,7 +2416,7 @@
           <w:noProof/>
         </w:rPr>
         <w:drawing>
-          <wp:anchor distT="0" distB="0" distL="114300" distR="114300" simplePos="0" relativeHeight="251664384" behindDoc="0" locked="0" layoutInCell="1" allowOverlap="1" wp14:anchorId="1E193343" wp14:editId="4055FC38">
+          <wp:anchor distT="0" distB="0" distL="114300" distR="114300" simplePos="0" relativeHeight="251664384" behindDoc="0" locked="0" layoutInCell="1" allowOverlap="1" wp14:anchorId="1E193343" wp14:editId="65462E22">
             <wp:simplePos x="0" y="0"/>
             <wp:positionH relativeFrom="margin">
               <wp:align>left</wp:align>
@@ -2710,13 +2710,7 @@
         <w:t xml:space="preserve"> the correct file name</w:t>
       </w:r>
       <w:r>
-        <w:t xml:space="preserve"> for the orbital </w:t>
-      </w:r>
-      <w:r>
-        <w:t>selected</w:t>
-      </w:r>
-      <w:r>
-        <w:t xml:space="preserve"> by the user should be used </w:t>
+        <w:t xml:space="preserve"> for the orbital selected by the user should be used </w:t>
       </w:r>
       <w:r>
         <w:t xml:space="preserve">to open and then </w:t>
@@ -3886,12 +3880,54 @@
           <w:iCs w:val="0"/>
           <w:u w:val="single"/>
         </w:rPr>
-        <w:t xml:space="preserve">Calculating Electron Distribution </w:t>
+        <w:t>Calculations and plotting</w:t>
       </w:r>
     </w:p>
     <w:p>
       <w:r>
-        <w:t>To calculate the electron distribution…</w:t>
+        <w:t>To calculate the electron distribution</w:t>
+      </w:r>
+      <w:r>
+        <w:t xml:space="preserve"> and therefore plot a 1D and 2D representation of the select electron orbitals.</w:t>
+      </w:r>
+    </w:p>
+    <w:p>
+      <w:r>
+        <w:t>We</w:t>
+      </w:r>
+      <w:r>
+        <w:t xml:space="preserve"> will need to create a function that calculates the electron distribution</w:t>
+      </w:r>
+      <w:r>
+        <w:t xml:space="preserve"> based on the </w:t>
+      </w:r>
+      <w:r>
+        <w:t>principal</w:t>
+      </w:r>
+      <w:r>
+        <w:t xml:space="preserve"> quantum number, angular momentum, and radius range</w:t>
+      </w:r>
+      <w:r>
+        <w:t xml:space="preserve"> inputted by the user of the GUI.</w:t>
+      </w:r>
+    </w:p>
+    <w:p>
+      <w:r>
+        <w:t>I will</w:t>
+      </w:r>
+      <w:r>
+        <w:t xml:space="preserve"> also create functions that plot the 1D and 2D visualization of the electron distribution calculated in the previously created function. </w:t>
+      </w:r>
+    </w:p>
+    <w:p>
+      <w:r>
+        <w:t xml:space="preserve">I will use a maths plotting library </w:t>
+      </w:r>
+      <w:r>
+        <w:t>to</w:t>
+      </w:r>
+      <w:r>
+        <w:t xml:space="preserve"> achieve this.</w:t>
       </w:r>
     </w:p>
     <w:p/>
@@ -4056,7 +4092,7 @@
 </file>
 
 <file path=word/endnotes.xml><?xml version="1.0" encoding="utf-8"?>
-<w:endnotes xmlns:wpc="http://schemas.microsoft.com/office/word/2010/wordprocessingCanvas" xmlns:cx="http://schemas.microsoft.com/office/drawing/2014/chartex" xmlns:cx1="http://schemas.microsoft.com/office/drawing/2015/9/8/chartex" xmlns:cx2="http://schemas.microsoft.com/office/drawing/2015/10/21/chartex" xmlns:cx3="http://schemas.microsoft.com/office/drawing/2016/5/9/chartex" xmlns:cx4="http://schemas.microsoft.com/office/drawing/2016/5/10/chartex" xmlns:cx5="http://schemas.microsoft.com/office/drawing/2016/5/11/chartex" xmlns:cx6="http://schemas.microsoft.com/office/drawing/2016/5/12/chartex" xmlns:cx7="http://schemas.microsoft.com/office/drawing/2016/5/13/chartex" xmlns:cx8="http://schemas.microsoft.com/office/drawing/2016/5/14/chartex" xmlns:mc="http://schemas.openxmlformats.org/markup-compatibility/2006" xmlns:aink="http://schemas.microsoft.com/office/drawing/2016/ink" xmlns:am3d="http://schemas.microsoft.com/office/drawing/2017/model3d" xmlns:o="urn:schemas-microsoft-com:office:office" xmlns:oel="http://schemas.microsoft.com/office/2019/extlst" xmlns:r="http://schemas.openxmlformats.org/officeDocument/2006/relationships" xmlns:m="http://schemas.openxmlformats.org/officeDocument/2006/math" xmlns:v="urn:schemas-microsoft-com:vml" xmlns:wp14="http://schemas.microsoft.com/office/word/2010/wordprocessingDrawing" xmlns:wp="http://schemas.openxmlformats.org/drawingml/2006/wordprocessingDrawing" xmlns:w10="urn:schemas-microsoft-com:office:word" xmlns:w="http://schemas.openxmlformats.org/wordprocessingml/2006/main" xmlns:w14="http://schemas.microsoft.com/office/word/2010/wordml" xmlns:w15="http://schemas.microsoft.com/office/word/2012/wordml" xmlns:w16cex="http://schemas.microsoft.com/office/word/2018/wordml/cex" xmlns:w16cid="http://schemas.microsoft.com/office/word/2016/wordml/cid" xmlns:w16="http://schemas.microsoft.com/office/word/2018/wordml" xmlns:w16du="http://schemas.microsoft.com/office/word/2023/wordml/word16du" xmlns:w16sdtdh="http://schemas.microsoft.com/office/word/2020/wordml/sdtdatahash" xmlns:w16se="http://schemas.microsoft.com/office/word/2015/wordml/symex" xmlns:wpg="http://schemas.microsoft.com/office/word/2010/wordprocessingGroup" xmlns:wpi="http://schemas.microsoft.com/office/word/2010/wordprocessingInk" xmlns:wne="http://schemas.microsoft.com/office/word/2006/wordml" xmlns:wps="http://schemas.microsoft.com/office/word/2010/wordprocessingShape" mc:Ignorable="w14 w15 w16se w16cid w16 w16cex w16sdtdh w16du wp14">
+<w:endnotes xmlns:wpc="http://schemas.microsoft.com/office/word/2010/wordprocessingCanvas" xmlns:cx="http://schemas.microsoft.com/office/drawing/2014/chartex" xmlns:cx1="http://schemas.microsoft.com/office/drawing/2015/9/8/chartex" xmlns:cx2="http://schemas.microsoft.com/office/drawing/2015/10/21/chartex" xmlns:cx3="http://schemas.microsoft.com/office/drawing/2016/5/9/chartex" xmlns:cx4="http://schemas.microsoft.com/office/drawing/2016/5/10/chartex" xmlns:cx5="http://schemas.microsoft.com/office/drawing/2016/5/11/chartex" xmlns:cx6="http://schemas.microsoft.com/office/drawing/2016/5/12/chartex" xmlns:cx7="http://schemas.microsoft.com/office/drawing/2016/5/13/chartex" xmlns:cx8="http://schemas.microsoft.com/office/drawing/2016/5/14/chartex" xmlns:mc="http://schemas.openxmlformats.org/markup-compatibility/2006" xmlns:aink="http://schemas.microsoft.com/office/drawing/2016/ink" xmlns:am3d="http://schemas.microsoft.com/office/drawing/2017/model3d" xmlns:o="urn:schemas-microsoft-com:office:office" xmlns:oel="http://schemas.microsoft.com/office/2019/extlst" xmlns:r="http://schemas.openxmlformats.org/officeDocument/2006/relationships" xmlns:m="http://schemas.openxmlformats.org/officeDocument/2006/math" xmlns:v="urn:schemas-microsoft-com:vml" xmlns:wp14="http://schemas.microsoft.com/office/word/2010/wordprocessingDrawing" xmlns:wp="http://schemas.openxmlformats.org/drawingml/2006/wordprocessingDrawing" xmlns:w10="urn:schemas-microsoft-com:office:word" xmlns:w="http://schemas.openxmlformats.org/wordprocessingml/2006/main" xmlns:w14="http://schemas.microsoft.com/office/word/2010/wordml" xmlns:w15="http://schemas.microsoft.com/office/word/2012/wordml" xmlns:w16cex="http://schemas.microsoft.com/office/word/2018/wordml/cex" xmlns:w16cid="http://schemas.microsoft.com/office/word/2016/wordml/cid" xmlns:w16="http://schemas.microsoft.com/office/word/2018/wordml" xmlns:w16sdtdh="http://schemas.microsoft.com/office/word/2020/wordml/sdtdatahash" xmlns:w16se="http://schemas.microsoft.com/office/word/2015/wordml/symex" xmlns:wpg="http://schemas.microsoft.com/office/word/2010/wordprocessingGroup" xmlns:wpi="http://schemas.microsoft.com/office/word/2010/wordprocessingInk" xmlns:wne="http://schemas.microsoft.com/office/word/2006/wordml" xmlns:wps="http://schemas.microsoft.com/office/word/2010/wordprocessingShape" mc:Ignorable="w14 w15 w16se w16cid w16 w16cex w16sdtdh wp14">
   <w:endnote w:type="separator" w:id="-1">
     <w:p>
       <w:pPr>
@@ -4081,7 +4117,7 @@
 </file>
 
 <file path=word/footnotes.xml><?xml version="1.0" encoding="utf-8"?>
-<w:footnotes xmlns:wpc="http://schemas.microsoft.com/office/word/2010/wordprocessingCanvas" xmlns:cx="http://schemas.microsoft.com/office/drawing/2014/chartex" xmlns:cx1="http://schemas.microsoft.com/office/drawing/2015/9/8/chartex" xmlns:cx2="http://schemas.microsoft.com/office/drawing/2015/10/21/chartex" xmlns:cx3="http://schemas.microsoft.com/office/drawing/2016/5/9/chartex" xmlns:cx4="http://schemas.microsoft.com/office/drawing/2016/5/10/chartex" xmlns:cx5="http://schemas.microsoft.com/office/drawing/2016/5/11/chartex" xmlns:cx6="http://schemas.microsoft.com/office/drawing/2016/5/12/chartex" xmlns:cx7="http://schemas.microsoft.com/office/drawing/2016/5/13/chartex" xmlns:cx8="http://schemas.microsoft.com/office/drawing/2016/5/14/chartex" xmlns:mc="http://schemas.openxmlformats.org/markup-compatibility/2006" xmlns:aink="http://schemas.microsoft.com/office/drawing/2016/ink" xmlns:am3d="http://schemas.microsoft.com/office/drawing/2017/model3d" xmlns:o="urn:schemas-microsoft-com:office:office" xmlns:oel="http://schemas.microsoft.com/office/2019/extlst" xmlns:r="http://schemas.openxmlformats.org/officeDocument/2006/relationships" xmlns:m="http://schemas.openxmlformats.org/officeDocument/2006/math" xmlns:v="urn:schemas-microsoft-com:vml" xmlns:wp14="http://schemas.microsoft.com/office/word/2010/wordprocessingDrawing" xmlns:wp="http://schemas.openxmlformats.org/drawingml/2006/wordprocessingDrawing" xmlns:w10="urn:schemas-microsoft-com:office:word" xmlns:w="http://schemas.openxmlformats.org/wordprocessingml/2006/main" xmlns:w14="http://schemas.microsoft.com/office/word/2010/wordml" xmlns:w15="http://schemas.microsoft.com/office/word/2012/wordml" xmlns:w16cex="http://schemas.microsoft.com/office/word/2018/wordml/cex" xmlns:w16cid="http://schemas.microsoft.com/office/word/2016/wordml/cid" xmlns:w16="http://schemas.microsoft.com/office/word/2018/wordml" xmlns:w16du="http://schemas.microsoft.com/office/word/2023/wordml/word16du" xmlns:w16sdtdh="http://schemas.microsoft.com/office/word/2020/wordml/sdtdatahash" xmlns:w16se="http://schemas.microsoft.com/office/word/2015/wordml/symex" xmlns:wpg="http://schemas.microsoft.com/office/word/2010/wordprocessingGroup" xmlns:wpi="http://schemas.microsoft.com/office/word/2010/wordprocessingInk" xmlns:wne="http://schemas.microsoft.com/office/word/2006/wordml" xmlns:wps="http://schemas.microsoft.com/office/word/2010/wordprocessingShape" mc:Ignorable="w14 w15 w16se w16cid w16 w16cex w16sdtdh w16du wp14">
+<w:footnotes xmlns:wpc="http://schemas.microsoft.com/office/word/2010/wordprocessingCanvas" xmlns:cx="http://schemas.microsoft.com/office/drawing/2014/chartex" xmlns:cx1="http://schemas.microsoft.com/office/drawing/2015/9/8/chartex" xmlns:cx2="http://schemas.microsoft.com/office/drawing/2015/10/21/chartex" xmlns:cx3="http://schemas.microsoft.com/office/drawing/2016/5/9/chartex" xmlns:cx4="http://schemas.microsoft.com/office/drawing/2016/5/10/chartex" xmlns:cx5="http://schemas.microsoft.com/office/drawing/2016/5/11/chartex" xmlns:cx6="http://schemas.microsoft.com/office/drawing/2016/5/12/chartex" xmlns:cx7="http://schemas.microsoft.com/office/drawing/2016/5/13/chartex" xmlns:cx8="http://schemas.microsoft.com/office/drawing/2016/5/14/chartex" xmlns:mc="http://schemas.openxmlformats.org/markup-compatibility/2006" xmlns:aink="http://schemas.microsoft.com/office/drawing/2016/ink" xmlns:am3d="http://schemas.microsoft.com/office/drawing/2017/model3d" xmlns:o="urn:schemas-microsoft-com:office:office" xmlns:oel="http://schemas.microsoft.com/office/2019/extlst" xmlns:r="http://schemas.openxmlformats.org/officeDocument/2006/relationships" xmlns:m="http://schemas.openxmlformats.org/officeDocument/2006/math" xmlns:v="urn:schemas-microsoft-com:vml" xmlns:wp14="http://schemas.microsoft.com/office/word/2010/wordprocessingDrawing" xmlns:wp="http://schemas.openxmlformats.org/drawingml/2006/wordprocessingDrawing" xmlns:w10="urn:schemas-microsoft-com:office:word" xmlns:w="http://schemas.openxmlformats.org/wordprocessingml/2006/main" xmlns:w14="http://schemas.microsoft.com/office/word/2010/wordml" xmlns:w15="http://schemas.microsoft.com/office/word/2012/wordml" xmlns:w16cex="http://schemas.microsoft.com/office/word/2018/wordml/cex" xmlns:w16cid="http://schemas.microsoft.com/office/word/2016/wordml/cid" xmlns:w16="http://schemas.microsoft.com/office/word/2018/wordml" xmlns:w16sdtdh="http://schemas.microsoft.com/office/word/2020/wordml/sdtdatahash" xmlns:w16se="http://schemas.microsoft.com/office/word/2015/wordml/symex" xmlns:wpg="http://schemas.microsoft.com/office/word/2010/wordprocessingGroup" xmlns:wpi="http://schemas.microsoft.com/office/word/2010/wordprocessingInk" xmlns:wne="http://schemas.microsoft.com/office/word/2006/wordml" xmlns:wps="http://schemas.microsoft.com/office/word/2010/wordprocessingShape" mc:Ignorable="w14 w15 w16se w16cid w16 w16cex w16sdtdh wp14">
   <w:footnote w:type="separator" w:id="-1">
     <w:p>
       <w:pPr>
@@ -4106,7 +4142,7 @@
 </file>
 
 <file path=word/header1.xml><?xml version="1.0" encoding="utf-8"?>
-<w:hdr xmlns:wpc="http://schemas.microsoft.com/office/word/2010/wordprocessingCanvas" xmlns:cx="http://schemas.microsoft.com/office/drawing/2014/chartex" xmlns:cx1="http://schemas.microsoft.com/office/drawing/2015/9/8/chartex" xmlns:cx2="http://schemas.microsoft.com/office/drawing/2015/10/21/chartex" xmlns:cx3="http://schemas.microsoft.com/office/drawing/2016/5/9/chartex" xmlns:cx4="http://schemas.microsoft.com/office/drawing/2016/5/10/chartex" xmlns:cx5="http://schemas.microsoft.com/office/drawing/2016/5/11/chartex" xmlns:cx6="http://schemas.microsoft.com/office/drawing/2016/5/12/chartex" xmlns:cx7="http://schemas.microsoft.com/office/drawing/2016/5/13/chartex" xmlns:cx8="http://schemas.microsoft.com/office/drawing/2016/5/14/chartex" xmlns:mc="http://schemas.openxmlformats.org/markup-compatibility/2006" xmlns:aink="http://schemas.microsoft.com/office/drawing/2016/ink" xmlns:am3d="http://schemas.microsoft.com/office/drawing/2017/model3d" xmlns:o="urn:schemas-microsoft-com:office:office" xmlns:oel="http://schemas.microsoft.com/office/2019/extlst" xmlns:r="http://schemas.openxmlformats.org/officeDocument/2006/relationships" xmlns:m="http://schemas.openxmlformats.org/officeDocument/2006/math" xmlns:v="urn:schemas-microsoft-com:vml" xmlns:wp14="http://schemas.microsoft.com/office/word/2010/wordprocessingDrawing" xmlns:wp="http://schemas.openxmlformats.org/drawingml/2006/wordprocessingDrawing" xmlns:w10="urn:schemas-microsoft-com:office:word" xmlns:w="http://schemas.openxmlformats.org/wordprocessingml/2006/main" xmlns:w14="http://schemas.microsoft.com/office/word/2010/wordml" xmlns:w15="http://schemas.microsoft.com/office/word/2012/wordml" xmlns:w16cex="http://schemas.microsoft.com/office/word/2018/wordml/cex" xmlns:w16cid="http://schemas.microsoft.com/office/word/2016/wordml/cid" xmlns:w16="http://schemas.microsoft.com/office/word/2018/wordml" xmlns:w16du="http://schemas.microsoft.com/office/word/2023/wordml/word16du" xmlns:w16sdtdh="http://schemas.microsoft.com/office/word/2020/wordml/sdtdatahash" xmlns:w16se="http://schemas.microsoft.com/office/word/2015/wordml/symex" xmlns:wpg="http://schemas.microsoft.com/office/word/2010/wordprocessingGroup" xmlns:wpi="http://schemas.microsoft.com/office/word/2010/wordprocessingInk" xmlns:wne="http://schemas.microsoft.com/office/word/2006/wordml" xmlns:wps="http://schemas.microsoft.com/office/word/2010/wordprocessingShape" mc:Ignorable="w14 w15 w16se w16cid w16 w16cex w16sdtdh w16du wp14">
+<w:hdr xmlns:wpc="http://schemas.microsoft.com/office/word/2010/wordprocessingCanvas" xmlns:cx="http://schemas.microsoft.com/office/drawing/2014/chartex" xmlns:cx1="http://schemas.microsoft.com/office/drawing/2015/9/8/chartex" xmlns:cx2="http://schemas.microsoft.com/office/drawing/2015/10/21/chartex" xmlns:cx3="http://schemas.microsoft.com/office/drawing/2016/5/9/chartex" xmlns:cx4="http://schemas.microsoft.com/office/drawing/2016/5/10/chartex" xmlns:cx5="http://schemas.microsoft.com/office/drawing/2016/5/11/chartex" xmlns:cx6="http://schemas.microsoft.com/office/drawing/2016/5/12/chartex" xmlns:cx7="http://schemas.microsoft.com/office/drawing/2016/5/13/chartex" xmlns:cx8="http://schemas.microsoft.com/office/drawing/2016/5/14/chartex" xmlns:mc="http://schemas.openxmlformats.org/markup-compatibility/2006" xmlns:aink="http://schemas.microsoft.com/office/drawing/2016/ink" xmlns:am3d="http://schemas.microsoft.com/office/drawing/2017/model3d" xmlns:o="urn:schemas-microsoft-com:office:office" xmlns:oel="http://schemas.microsoft.com/office/2019/extlst" xmlns:r="http://schemas.openxmlformats.org/officeDocument/2006/relationships" xmlns:m="http://schemas.openxmlformats.org/officeDocument/2006/math" xmlns:v="urn:schemas-microsoft-com:vml" xmlns:wp14="http://schemas.microsoft.com/office/word/2010/wordprocessingDrawing" xmlns:wp="http://schemas.openxmlformats.org/drawingml/2006/wordprocessingDrawing" xmlns:w10="urn:schemas-microsoft-com:office:word" xmlns:w="http://schemas.openxmlformats.org/wordprocessingml/2006/main" xmlns:w14="http://schemas.microsoft.com/office/word/2010/wordml" xmlns:w15="http://schemas.microsoft.com/office/word/2012/wordml" xmlns:w16cex="http://schemas.microsoft.com/office/word/2018/wordml/cex" xmlns:w16cid="http://schemas.microsoft.com/office/word/2016/wordml/cid" xmlns:w16="http://schemas.microsoft.com/office/word/2018/wordml" xmlns:w16sdtdh="http://schemas.microsoft.com/office/word/2020/wordml/sdtdatahash" xmlns:w16se="http://schemas.microsoft.com/office/word/2015/wordml/symex" xmlns:wpg="http://schemas.microsoft.com/office/word/2010/wordprocessingGroup" xmlns:wpi="http://schemas.microsoft.com/office/word/2010/wordprocessingInk" xmlns:wne="http://schemas.microsoft.com/office/word/2006/wordml" xmlns:wps="http://schemas.microsoft.com/office/word/2010/wordprocessingShape" mc:Ignorable="w14 w15 w16se w16cid w16 w16cex w16sdtdh wp14">
   <w:p>
     <w:pPr>
       <w:pStyle w:val="Header"/>
@@ -4128,7 +4164,7 @@
 </file>
 
 <file path=word/numbering.xml><?xml version="1.0" encoding="utf-8"?>
-<w:numbering xmlns:wpc="http://schemas.microsoft.com/office/word/2010/wordprocessingCanvas" xmlns:cx="http://schemas.microsoft.com/office/drawing/2014/chartex" xmlns:cx1="http://schemas.microsoft.com/office/drawing/2015/9/8/chartex" xmlns:cx2="http://schemas.microsoft.com/office/drawing/2015/10/21/chartex" xmlns:cx3="http://schemas.microsoft.com/office/drawing/2016/5/9/chartex" xmlns:cx4="http://schemas.microsoft.com/office/drawing/2016/5/10/chartex" xmlns:cx5="http://schemas.microsoft.com/office/drawing/2016/5/11/chartex" xmlns:cx6="http://schemas.microsoft.com/office/drawing/2016/5/12/chartex" xmlns:cx7="http://schemas.microsoft.com/office/drawing/2016/5/13/chartex" xmlns:cx8="http://schemas.microsoft.com/office/drawing/2016/5/14/chartex" xmlns:mc="http://schemas.openxmlformats.org/markup-compatibility/2006" xmlns:aink="http://schemas.microsoft.com/office/drawing/2016/ink" xmlns:am3d="http://schemas.microsoft.com/office/drawing/2017/model3d" xmlns:o="urn:schemas-microsoft-com:office:office" xmlns:oel="http://schemas.microsoft.com/office/2019/extlst" xmlns:r="http://schemas.openxmlformats.org/officeDocument/2006/relationships" xmlns:m="http://schemas.openxmlformats.org/officeDocument/2006/math" xmlns:v="urn:schemas-microsoft-com:vml" xmlns:wp14="http://schemas.microsoft.com/office/word/2010/wordprocessingDrawing" xmlns:wp="http://schemas.openxmlformats.org/drawingml/2006/wordprocessingDrawing" xmlns:w10="urn:schemas-microsoft-com:office:word" xmlns:w="http://schemas.openxmlformats.org/wordprocessingml/2006/main" xmlns:w14="http://schemas.microsoft.com/office/word/2010/wordml" xmlns:w15="http://schemas.microsoft.com/office/word/2012/wordml" xmlns:w16cex="http://schemas.microsoft.com/office/word/2018/wordml/cex" xmlns:w16cid="http://schemas.microsoft.com/office/word/2016/wordml/cid" xmlns:w16="http://schemas.microsoft.com/office/word/2018/wordml" xmlns:w16du="http://schemas.microsoft.com/office/word/2023/wordml/word16du" xmlns:w16sdtdh="http://schemas.microsoft.com/office/word/2020/wordml/sdtdatahash" xmlns:w16se="http://schemas.microsoft.com/office/word/2015/wordml/symex" xmlns:wpg="http://schemas.microsoft.com/office/word/2010/wordprocessingGroup" xmlns:wpi="http://schemas.microsoft.com/office/word/2010/wordprocessingInk" xmlns:wne="http://schemas.microsoft.com/office/word/2006/wordml" xmlns:wps="http://schemas.microsoft.com/office/word/2010/wordprocessingShape" mc:Ignorable="w14 w15 w16se w16cid w16 w16cex w16sdtdh w16du wp14">
+<w:numbering xmlns:wpc="http://schemas.microsoft.com/office/word/2010/wordprocessingCanvas" xmlns:cx="http://schemas.microsoft.com/office/drawing/2014/chartex" xmlns:cx1="http://schemas.microsoft.com/office/drawing/2015/9/8/chartex" xmlns:cx2="http://schemas.microsoft.com/office/drawing/2015/10/21/chartex" xmlns:cx3="http://schemas.microsoft.com/office/drawing/2016/5/9/chartex" xmlns:cx4="http://schemas.microsoft.com/office/drawing/2016/5/10/chartex" xmlns:cx5="http://schemas.microsoft.com/office/drawing/2016/5/11/chartex" xmlns:cx6="http://schemas.microsoft.com/office/drawing/2016/5/12/chartex" xmlns:cx7="http://schemas.microsoft.com/office/drawing/2016/5/13/chartex" xmlns:cx8="http://schemas.microsoft.com/office/drawing/2016/5/14/chartex" xmlns:mc="http://schemas.openxmlformats.org/markup-compatibility/2006" xmlns:aink="http://schemas.microsoft.com/office/drawing/2016/ink" xmlns:am3d="http://schemas.microsoft.com/office/drawing/2017/model3d" xmlns:o="urn:schemas-microsoft-com:office:office" xmlns:oel="http://schemas.microsoft.com/office/2019/extlst" xmlns:r="http://schemas.openxmlformats.org/officeDocument/2006/relationships" xmlns:m="http://schemas.openxmlformats.org/officeDocument/2006/math" xmlns:v="urn:schemas-microsoft-com:vml" xmlns:wp14="http://schemas.microsoft.com/office/word/2010/wordprocessingDrawing" xmlns:wp="http://schemas.openxmlformats.org/drawingml/2006/wordprocessingDrawing" xmlns:w10="urn:schemas-microsoft-com:office:word" xmlns:w="http://schemas.openxmlformats.org/wordprocessingml/2006/main" xmlns:w14="http://schemas.microsoft.com/office/word/2010/wordml" xmlns:w15="http://schemas.microsoft.com/office/word/2012/wordml" xmlns:w16cex="http://schemas.microsoft.com/office/word/2018/wordml/cex" xmlns:w16cid="http://schemas.microsoft.com/office/word/2016/wordml/cid" xmlns:w16="http://schemas.microsoft.com/office/word/2018/wordml" xmlns:w16sdtdh="http://schemas.microsoft.com/office/word/2020/wordml/sdtdatahash" xmlns:w16se="http://schemas.microsoft.com/office/word/2015/wordml/symex" xmlns:wpg="http://schemas.microsoft.com/office/word/2010/wordprocessingGroup" xmlns:wpi="http://schemas.microsoft.com/office/word/2010/wordprocessingInk" xmlns:wne="http://schemas.microsoft.com/office/word/2006/wordml" xmlns:wps="http://schemas.microsoft.com/office/word/2010/wordprocessingShape" mc:Ignorable="w14 w15 w16se w16cid w16 w16cex w16sdtdh wp14">
   <w:abstractNum w:abstractNumId="0" w15:restartNumberingAfterBreak="0">
     <w:nsid w:val="54AE6E13"/>
     <w:multiLevelType w:val="hybridMultilevel"/>
@@ -4365,7 +4401,7 @@
 </file>
 
 <file path=word/styles.xml><?xml version="1.0" encoding="utf-8"?>
-<w:styles xmlns:mc="http://schemas.openxmlformats.org/markup-compatibility/2006" xmlns:r="http://schemas.openxmlformats.org/officeDocument/2006/relationships" xmlns:w="http://schemas.openxmlformats.org/wordprocessingml/2006/main" xmlns:w14="http://schemas.microsoft.com/office/word/2010/wordml" xmlns:w15="http://schemas.microsoft.com/office/word/2012/wordml" xmlns:w16cex="http://schemas.microsoft.com/office/word/2018/wordml/cex" xmlns:w16cid="http://schemas.microsoft.com/office/word/2016/wordml/cid" xmlns:w16="http://schemas.microsoft.com/office/word/2018/wordml" xmlns:w16du="http://schemas.microsoft.com/office/word/2023/wordml/word16du" xmlns:w16sdtdh="http://schemas.microsoft.com/office/word/2020/wordml/sdtdatahash" xmlns:w16se="http://schemas.microsoft.com/office/word/2015/wordml/symex" mc:Ignorable="w14 w15 w16se w16cid w16 w16cex w16sdtdh w16du">
+<w:styles xmlns:mc="http://schemas.openxmlformats.org/markup-compatibility/2006" xmlns:r="http://schemas.openxmlformats.org/officeDocument/2006/relationships" xmlns:w="http://schemas.openxmlformats.org/wordprocessingml/2006/main" xmlns:w14="http://schemas.microsoft.com/office/word/2010/wordml" xmlns:w15="http://schemas.microsoft.com/office/word/2012/wordml" xmlns:w16cex="http://schemas.microsoft.com/office/word/2018/wordml/cex" xmlns:w16cid="http://schemas.microsoft.com/office/word/2016/wordml/cid" xmlns:w16="http://schemas.microsoft.com/office/word/2018/wordml" xmlns:w16sdtdh="http://schemas.microsoft.com/office/word/2020/wordml/sdtdatahash" xmlns:w16se="http://schemas.microsoft.com/office/word/2015/wordml/symex" mc:Ignorable="w14 w15 w16se w16cid w16 w16cex w16sdtdh">
   <w:docDefaults>
     <w:rPrDefault>
       <w:rPr>

</xml_diff>